<commit_message>
Project Plan word file update with analysis/martin tasks
</commit_message>
<xml_diff>
--- a/doc/Propens Pandapower Timeplan.docx
+++ b/doc/Propens Pandapower Timeplan.docx
@@ -1,6 +1,6 @@
 
 <file path=word/document.xml><?xml version="1.0" encoding="utf-8"?>
-<w:document xmlns:wpc="http://schemas.microsoft.com/office/word/2010/wordprocessingCanvas" xmlns:cx="http://schemas.microsoft.com/office/drawing/2014/chartex" xmlns:cx1="http://schemas.microsoft.com/office/drawing/2015/9/8/chartex" xmlns:cx2="http://schemas.microsoft.com/office/drawing/2015/10/21/chartex" xmlns:cx3="http://schemas.microsoft.com/office/drawing/2016/5/9/chartex" xmlns:cx4="http://schemas.microsoft.com/office/drawing/2016/5/10/chartex" xmlns:cx5="http://schemas.microsoft.com/office/drawing/2016/5/11/chartex" xmlns:cx6="http://schemas.microsoft.com/office/drawing/2016/5/12/chartex" xmlns:cx7="http://schemas.microsoft.com/office/drawing/2016/5/13/chartex" xmlns:cx8="http://schemas.microsoft.com/office/drawing/2016/5/14/chartex" xmlns:mc="http://schemas.openxmlformats.org/markup-compatibility/2006" xmlns:aink="http://schemas.microsoft.com/office/drawing/2016/ink" xmlns:am3d="http://schemas.microsoft.com/office/drawing/2017/model3d" xmlns:o="urn:schemas-microsoft-com:office:office" xmlns:oel="http://schemas.microsoft.com/office/2019/extlst" xmlns:r="http://schemas.openxmlformats.org/officeDocument/2006/relationships" xmlns:m="http://schemas.openxmlformats.org/officeDocument/2006/math" xmlns:v="urn:schemas-microsoft-com:vml" xmlns:wp14="http://schemas.microsoft.com/office/word/2010/wordprocessingDrawing" xmlns:wp="http://schemas.openxmlformats.org/drawingml/2006/wordprocessingDrawing" xmlns:w10="urn:schemas-microsoft-com:office:word" xmlns:w="http://schemas.openxmlformats.org/wordprocessingml/2006/main" xmlns:w14="http://schemas.microsoft.com/office/word/2010/wordml" xmlns:w15="http://schemas.microsoft.com/office/word/2012/wordml" xmlns:w16cex="http://schemas.microsoft.com/office/word/2018/wordml/cex" xmlns:w16cid="http://schemas.microsoft.com/office/word/2016/wordml/cid" xmlns:w16="http://schemas.microsoft.com/office/word/2018/wordml" xmlns:w16sdtdh="http://schemas.microsoft.com/office/word/2020/wordml/sdtdatahash" xmlns:w16se="http://schemas.microsoft.com/office/word/2015/wordml/symex" xmlns:wpg="http://schemas.microsoft.com/office/word/2010/wordprocessingGroup" xmlns:wpi="http://schemas.microsoft.com/office/word/2010/wordprocessingInk" xmlns:wne="http://schemas.microsoft.com/office/word/2006/wordml" xmlns:wps="http://schemas.microsoft.com/office/word/2010/wordprocessingShape" mc:Ignorable="w14 w15 w16se w16cid w16 w16cex w16sdtdh wp14">
+<w:document xmlns:wpc="http://schemas.microsoft.com/office/word/2010/wordprocessingCanvas" xmlns:cx="http://schemas.microsoft.com/office/drawing/2014/chartex" xmlns:cx1="http://schemas.microsoft.com/office/drawing/2015/9/8/chartex" xmlns:cx2="http://schemas.microsoft.com/office/drawing/2015/10/21/chartex" xmlns:cx3="http://schemas.microsoft.com/office/drawing/2016/5/9/chartex" xmlns:cx4="http://schemas.microsoft.com/office/drawing/2016/5/10/chartex" xmlns:cx5="http://schemas.microsoft.com/office/drawing/2016/5/11/chartex" xmlns:cx6="http://schemas.microsoft.com/office/drawing/2016/5/12/chartex" xmlns:cx7="http://schemas.microsoft.com/office/drawing/2016/5/13/chartex" xmlns:cx8="http://schemas.microsoft.com/office/drawing/2016/5/14/chartex" xmlns:mc="http://schemas.openxmlformats.org/markup-compatibility/2006" xmlns:aink="http://schemas.microsoft.com/office/drawing/2016/ink" xmlns:am3d="http://schemas.microsoft.com/office/drawing/2017/model3d" xmlns:o="urn:schemas-microsoft-com:office:office" xmlns:r="http://schemas.openxmlformats.org/officeDocument/2006/relationships" xmlns:m="http://schemas.openxmlformats.org/officeDocument/2006/math" xmlns:v="urn:schemas-microsoft-com:vml" xmlns:wp14="http://schemas.microsoft.com/office/word/2010/wordprocessingDrawing" xmlns:wp="http://schemas.openxmlformats.org/drawingml/2006/wordprocessingDrawing" xmlns:w10="urn:schemas-microsoft-com:office:word" xmlns:w="http://schemas.openxmlformats.org/wordprocessingml/2006/main" xmlns:w14="http://schemas.microsoft.com/office/word/2010/wordml" xmlns:w15="http://schemas.microsoft.com/office/word/2012/wordml" xmlns:w16cex="http://schemas.microsoft.com/office/word/2018/wordml/cex" xmlns:w16cid="http://schemas.microsoft.com/office/word/2016/wordml/cid" xmlns:w16="http://schemas.microsoft.com/office/word/2018/wordml" xmlns:w16sdtdh="http://schemas.microsoft.com/office/word/2020/wordml/sdtdatahash" xmlns:w16se="http://schemas.microsoft.com/office/word/2015/wordml/symex" xmlns:wpg="http://schemas.microsoft.com/office/word/2010/wordprocessingGroup" xmlns:wpi="http://schemas.microsoft.com/office/word/2010/wordprocessingInk" xmlns:wne="http://schemas.microsoft.com/office/word/2006/wordml" xmlns:wps="http://schemas.microsoft.com/office/word/2010/wordprocessingShape" mc:Ignorable="w14 w15 w16se w16cid w16 w16cex w16sdtdh wp14">
   <w:body>
     <w:p>
       <w:pPr>
@@ -28,7 +28,7 @@
           <w:color w:val="000000" w:themeColor="text1"/>
           <w:lang w:val="en-US"/>
         </w:rPr>
-        <w:t xml:space="preserve"> </w:t>
+        <w:t xml:space="preserve"> Pandapower </w:t>
       </w:r>
       <w:proofErr w:type="spellStart"/>
       <w:r>
@@ -37,35 +37,9 @@
           <w:color w:val="000000" w:themeColor="text1"/>
           <w:lang w:val="en-US"/>
         </w:rPr>
-        <w:t>Pandapower</w:t>
+        <w:t>Timeplan</w:t>
       </w:r>
       <w:proofErr w:type="spellEnd"/>
-      <w:r>
-        <w:rPr>
-          <w:rFonts w:asciiTheme="minorHAnsi" w:hAnsiTheme="minorHAnsi" w:cstheme="minorHAnsi"/>
-          <w:color w:val="000000" w:themeColor="text1"/>
-          <w:lang w:val="en-US"/>
-        </w:rPr>
-        <w:t xml:space="preserve"> </w:t>
-      </w:r>
-      <w:proofErr w:type="spellStart"/>
-      <w:r>
-        <w:rPr>
-          <w:rFonts w:asciiTheme="minorHAnsi" w:hAnsiTheme="minorHAnsi" w:cstheme="minorHAnsi"/>
-          <w:color w:val="000000" w:themeColor="text1"/>
-          <w:lang w:val="en-US"/>
-        </w:rPr>
-        <w:t>Timeplan</w:t>
-      </w:r>
-      <w:proofErr w:type="spellEnd"/>
-    </w:p>
-    <w:p>
-      <w:pPr>
-        <w:rPr>
-          <w:rFonts w:cstheme="minorHAnsi"/>
-          <w:lang w:val="en-US"/>
-        </w:rPr>
-      </w:pPr>
     </w:p>
     <w:p>
       <w:pPr>
@@ -110,14 +84,7 @@
           <w:rFonts w:cstheme="minorHAnsi"/>
           <w:lang w:val="en-US"/>
         </w:rPr>
-        <w:t>implement</w:t>
-      </w:r>
-      <w:r>
-        <w:rPr>
-          <w:rFonts w:cstheme="minorHAnsi"/>
-          <w:lang w:val="en-US"/>
-        </w:rPr>
-        <w:t xml:space="preserve"> input function</w:t>
+        <w:t>implement input function</w:t>
       </w:r>
     </w:p>
     <w:p>
@@ -133,7 +100,21 @@
           <w:lang w:val="en-US"/>
         </w:rPr>
         <w:tab/>
-        <w:t>Database: finish scenarios and topologies lists</w:t>
+        <w:t xml:space="preserve">Database: </w:t>
+      </w:r>
+      <w:r>
+        <w:rPr>
+          <w:rFonts w:cstheme="minorHAnsi"/>
+          <w:lang w:val="en-US"/>
+        </w:rPr>
+        <w:t xml:space="preserve">finish scenarios and topologies </w:t>
+      </w:r>
+      <w:r>
+        <w:rPr>
+          <w:rFonts w:cstheme="minorHAnsi"/>
+          <w:lang w:val="en-US"/>
+        </w:rPr>
+        <w:t>list</w:t>
       </w:r>
     </w:p>
     <w:p>
@@ -151,6 +132,41 @@
         </w:rPr>
         <w:t>Analysis:</w:t>
       </w:r>
+      <w:r>
+        <w:rPr>
+          <w:rFonts w:cstheme="minorHAnsi"/>
+          <w:lang w:val="en-US"/>
+        </w:rPr>
+        <w:t xml:space="preserve"> </w:t>
+      </w:r>
+      <w:r>
+        <w:rPr>
+          <w:rFonts w:cstheme="minorHAnsi"/>
+          <w:lang w:val="en-US"/>
+        </w:rPr>
+        <w:t>excel/data</w:t>
+      </w:r>
+      <w:r>
+        <w:rPr>
+          <w:rFonts w:cstheme="minorHAnsi"/>
+          <w:lang w:val="en-US"/>
+        </w:rPr>
+        <w:t xml:space="preserve"> output formatting</w:t>
+      </w:r>
+      <w:r>
+        <w:rPr>
+          <w:rFonts w:cstheme="minorHAnsi"/>
+          <w:lang w:val="en-US"/>
+        </w:rPr>
+        <w:t xml:space="preserve">; </w:t>
+      </w:r>
+      <w:r>
+        <w:rPr>
+          <w:rFonts w:cstheme="minorHAnsi"/>
+          <w:lang w:val="en-US"/>
+        </w:rPr>
+        <w:t>analysis function</w:t>
+      </w:r>
     </w:p>
     <w:p>
       <w:pPr>
@@ -173,6 +189,110 @@
           <w:lang w:val="en-US"/>
         </w:rPr>
         <w:t>Nov. 16- Nov. 22 (KW 46-47):</w:t>
+      </w:r>
+    </w:p>
+    <w:p>
+      <w:pPr>
+        <w:rPr>
+          <w:rFonts w:cstheme="minorHAnsi"/>
+          <w:lang w:val="en-US"/>
+        </w:rPr>
+      </w:pPr>
+      <w:r>
+        <w:rPr>
+          <w:rFonts w:cstheme="minorHAnsi"/>
+          <w:lang w:val="en-US"/>
+        </w:rPr>
+        <w:tab/>
+        <w:t xml:space="preserve">Database: </w:t>
+      </w:r>
+      <w:r>
+        <w:rPr>
+          <w:rFonts w:cstheme="minorHAnsi"/>
+          <w:lang w:val="en-US"/>
+        </w:rPr>
+        <w:t>implement scenarios and topologies</w:t>
+      </w:r>
+    </w:p>
+    <w:p>
+      <w:pPr>
+        <w:rPr>
+          <w:rFonts w:cstheme="minorHAnsi"/>
+          <w:lang w:val="en-US"/>
+        </w:rPr>
+      </w:pPr>
+      <w:r>
+        <w:rPr>
+          <w:rFonts w:cstheme="minorHAnsi"/>
+          <w:lang w:val="en-US"/>
+        </w:rPr>
+        <w:tab/>
+        <w:t>Analysis:</w:t>
+      </w:r>
+      <w:r>
+        <w:rPr>
+          <w:rFonts w:cstheme="minorHAnsi"/>
+          <w:lang w:val="en-US"/>
+        </w:rPr>
+        <w:t xml:space="preserve"> </w:t>
+      </w:r>
+      <w:r>
+        <w:rPr>
+          <w:rFonts w:cstheme="minorHAnsi"/>
+          <w:lang w:val="en-US"/>
+        </w:rPr>
+        <w:t>excel</w:t>
+      </w:r>
+      <w:r>
+        <w:rPr>
+          <w:rFonts w:cstheme="minorHAnsi"/>
+          <w:lang w:val="en-US"/>
+        </w:rPr>
+        <w:t>/dashboard</w:t>
+      </w:r>
+      <w:r>
+        <w:rPr>
+          <w:rFonts w:cstheme="minorHAnsi"/>
+          <w:lang w:val="en-US"/>
+        </w:rPr>
+        <w:t xml:space="preserve"> output formatting</w:t>
+      </w:r>
+      <w:r>
+        <w:rPr>
+          <w:rFonts w:cstheme="minorHAnsi"/>
+          <w:lang w:val="en-US"/>
+        </w:rPr>
+        <w:t xml:space="preserve">; </w:t>
+      </w:r>
+      <w:r>
+        <w:rPr>
+          <w:rFonts w:cstheme="minorHAnsi"/>
+          <w:lang w:val="en-US"/>
+        </w:rPr>
+        <w:t>analysis function and print it in excel</w:t>
+      </w:r>
+    </w:p>
+    <w:p>
+      <w:pPr>
+        <w:rPr>
+          <w:rFonts w:cstheme="minorHAnsi"/>
+          <w:lang w:val="en-US"/>
+        </w:rPr>
+      </w:pPr>
+    </w:p>
+    <w:p>
+      <w:pPr>
+        <w:rPr>
+          <w:rFonts w:cstheme="minorHAnsi"/>
+          <w:lang w:val="en-US"/>
+        </w:rPr>
+      </w:pPr>
+      <w:r>
+        <w:rPr>
+          <w:rFonts w:cstheme="minorHAnsi"/>
+          <w:lang w:val="en-US"/>
+        </w:rPr>
+        <w:t>Nov. 23 – Nov. 29 (KW 47-48):</w:t>
       </w:r>
     </w:p>
     <w:p>
@@ -206,28 +326,35 @@
         <w:tab/>
         <w:t>Analysis:</w:t>
       </w:r>
-    </w:p>
-    <w:p>
-      <w:pPr>
-        <w:rPr>
-          <w:rFonts w:cstheme="minorHAnsi"/>
-          <w:lang w:val="en-US"/>
-        </w:rPr>
-      </w:pPr>
-    </w:p>
-    <w:p>
-      <w:pPr>
-        <w:rPr>
-          <w:rFonts w:cstheme="minorHAnsi"/>
-          <w:lang w:val="en-US"/>
-        </w:rPr>
-      </w:pPr>
-      <w:r>
-        <w:rPr>
-          <w:rFonts w:cstheme="minorHAnsi"/>
-          <w:lang w:val="en-US"/>
-        </w:rPr>
-        <w:t>Nov. 23 – Nov. 29 (KW 47-48):</w:t>
+      <w:r>
+        <w:rPr>
+          <w:rFonts w:cstheme="minorHAnsi"/>
+          <w:lang w:val="en-US"/>
+        </w:rPr>
+        <w:t xml:space="preserve"> link output to front-end configuration</w:t>
+      </w:r>
+    </w:p>
+    <w:p>
+      <w:pPr>
+        <w:rPr>
+          <w:rFonts w:cstheme="minorHAnsi"/>
+          <w:lang w:val="en-US"/>
+        </w:rPr>
+      </w:pPr>
+    </w:p>
+    <w:p>
+      <w:pPr>
+        <w:rPr>
+          <w:rFonts w:cstheme="minorHAnsi"/>
+          <w:lang w:val="en-US"/>
+        </w:rPr>
+      </w:pPr>
+      <w:r>
+        <w:rPr>
+          <w:rFonts w:cstheme="minorHAnsi"/>
+          <w:lang w:val="en-US"/>
+        </w:rPr>
+        <w:t>Nov. 30 – Dec. 6 (KW 48-49):</w:t>
       </w:r>
     </w:p>
     <w:p>
@@ -243,7 +370,29 @@
           <w:lang w:val="en-US"/>
         </w:rPr>
         <w:tab/>
-        <w:t>Database: implement scenarios and topologies</w:t>
+      </w:r>
+      <w:r>
+        <w:rPr>
+          <w:rFonts w:cstheme="minorHAnsi"/>
+          <w:lang w:val="en-US"/>
+        </w:rPr>
+        <w:t>Frontend: implement test cases, clean code</w:t>
+      </w:r>
+    </w:p>
+    <w:p>
+      <w:pPr>
+        <w:rPr>
+          <w:rFonts w:cstheme="minorHAnsi"/>
+          <w:lang w:val="en-US"/>
+        </w:rPr>
+      </w:pPr>
+      <w:r>
+        <w:rPr>
+          <w:rFonts w:cstheme="minorHAnsi"/>
+          <w:lang w:val="en-US"/>
+        </w:rPr>
+        <w:tab/>
+        <w:t>Database: implement test cases, clean code</w:t>
       </w:r>
     </w:p>
     <w:p>
@@ -261,34 +410,49 @@
         <w:tab/>
         <w:t>Analysis:</w:t>
       </w:r>
-    </w:p>
-    <w:p>
-      <w:pPr>
-        <w:rPr>
-          <w:rFonts w:cstheme="minorHAnsi"/>
-          <w:lang w:val="en-US"/>
-        </w:rPr>
-      </w:pPr>
-    </w:p>
-    <w:p>
-      <w:pPr>
-        <w:rPr>
-          <w:rFonts w:cstheme="minorHAnsi"/>
-          <w:lang w:val="en-US"/>
-        </w:rPr>
-      </w:pPr>
-      <w:r>
-        <w:rPr>
-          <w:rFonts w:cstheme="minorHAnsi"/>
-          <w:lang w:val="en-US"/>
-        </w:rPr>
-        <w:t>Nov. 30 – Dec. 6 (KW 48-49):</w:t>
-      </w:r>
-    </w:p>
-    <w:p>
-      <w:pPr>
-        <w:rPr>
-          <w:rFonts w:cstheme="minorHAnsi"/>
+      <w:r>
+        <w:rPr>
+          <w:rFonts w:cstheme="minorHAnsi"/>
+          <w:lang w:val="en-US"/>
+        </w:rPr>
+        <w:t xml:space="preserve"> implement test </w:t>
+      </w:r>
+      <w:r>
+        <w:rPr>
+          <w:rFonts w:cstheme="minorHAnsi"/>
+          <w:lang w:val="en-US"/>
+        </w:rPr>
+        <w:t>cases, clean code</w:t>
+      </w:r>
+    </w:p>
+    <w:p>
+      <w:pPr>
+        <w:rPr>
+          <w:rFonts w:cstheme="minorHAnsi"/>
+          <w:lang w:val="en-US"/>
+        </w:rPr>
+      </w:pPr>
+    </w:p>
+    <w:p>
+      <w:pPr>
+        <w:rPr>
+          <w:rFonts w:cstheme="minorHAnsi"/>
+          <w:lang w:val="en-US"/>
+        </w:rPr>
+      </w:pPr>
+      <w:r>
+        <w:rPr>
+          <w:rFonts w:cstheme="minorHAnsi"/>
+          <w:lang w:val="en-US"/>
+        </w:rPr>
+        <w:t>Dec. 7 – Dec. 13 (KW 49-50):</w:t>
+      </w:r>
+    </w:p>
+    <w:p>
+      <w:pPr>
+        <w:rPr>
+          <w:rFonts w:cstheme="minorHAnsi"/>
+          <w:color w:val="4472C4" w:themeColor="accent1"/>
           <w:lang w:val="en-US"/>
         </w:rPr>
       </w:pPr>
@@ -298,13 +462,15 @@
           <w:lang w:val="en-US"/>
         </w:rPr>
         <w:tab/>
-      </w:r>
-      <w:r>
-        <w:rPr>
-          <w:rFonts w:cstheme="minorHAnsi"/>
-          <w:lang w:val="en-US"/>
-        </w:rPr>
-        <w:t>Frontend: implement test cases, clean code</w:t>
+        <w:t xml:space="preserve">Frontend: </w:t>
+      </w:r>
+      <w:r>
+        <w:rPr>
+          <w:rFonts w:cstheme="minorHAnsi"/>
+          <w:color w:val="4472C4" w:themeColor="accent1"/>
+          <w:lang w:val="en-US"/>
+        </w:rPr>
+        <w:t>(implement GUI and executable)</w:t>
       </w:r>
     </w:p>
     <w:p>
@@ -338,35 +504,48 @@
         <w:tab/>
         <w:t>Analysis:</w:t>
       </w:r>
-    </w:p>
-    <w:p>
-      <w:pPr>
-        <w:rPr>
-          <w:rFonts w:cstheme="minorHAnsi"/>
-          <w:lang w:val="en-US"/>
-        </w:rPr>
-      </w:pPr>
-    </w:p>
-    <w:p>
-      <w:pPr>
-        <w:rPr>
-          <w:rFonts w:cstheme="minorHAnsi"/>
-          <w:lang w:val="en-US"/>
-        </w:rPr>
-      </w:pPr>
-      <w:r>
-        <w:rPr>
-          <w:rFonts w:cstheme="minorHAnsi"/>
-          <w:lang w:val="en-US"/>
-        </w:rPr>
-        <w:t>Dec. 7 – Dec. 13 (KW 49-50):</w:t>
-      </w:r>
-    </w:p>
-    <w:p>
-      <w:pPr>
-        <w:rPr>
-          <w:rFonts w:cstheme="minorHAnsi"/>
-          <w:color w:val="4472C4" w:themeColor="accent1"/>
+      <w:r>
+        <w:rPr>
+          <w:rFonts w:cstheme="minorHAnsi"/>
+          <w:lang w:val="en-US"/>
+        </w:rPr>
+        <w:t xml:space="preserve"> </w:t>
+      </w:r>
+      <w:r>
+        <w:rPr>
+          <w:rFonts w:cstheme="minorHAnsi"/>
+          <w:lang w:val="en-US"/>
+        </w:rPr>
+        <w:t>implement test cases, clean code</w:t>
+      </w:r>
+    </w:p>
+    <w:p>
+      <w:pPr>
+        <w:rPr>
+          <w:rFonts w:cstheme="minorHAnsi"/>
+          <w:lang w:val="en-US"/>
+        </w:rPr>
+      </w:pPr>
+    </w:p>
+    <w:p>
+      <w:pPr>
+        <w:rPr>
+          <w:rFonts w:cstheme="minorHAnsi"/>
+          <w:lang w:val="en-US"/>
+        </w:rPr>
+      </w:pPr>
+      <w:r>
+        <w:rPr>
+          <w:rFonts w:cstheme="minorHAnsi"/>
+          <w:lang w:val="en-US"/>
+        </w:rPr>
+        <w:t>Dec. 14 – Dec. 20 (KW 50-51):</w:t>
+      </w:r>
+    </w:p>
+    <w:p>
+      <w:pPr>
+        <w:rPr>
+          <w:rFonts w:cstheme="minorHAnsi"/>
           <w:lang w:val="en-US"/>
         </w:rPr>
       </w:pPr>
@@ -376,15 +555,7 @@
           <w:lang w:val="en-US"/>
         </w:rPr>
         <w:tab/>
-        <w:t xml:space="preserve">Frontend: </w:t>
-      </w:r>
-      <w:r>
-        <w:rPr>
-          <w:rFonts w:cstheme="minorHAnsi"/>
-          <w:color w:val="4472C4" w:themeColor="accent1"/>
-          <w:lang w:val="en-US"/>
-        </w:rPr>
-        <w:t>(implement GUI and executable)</w:t>
+        <w:t>Frontend: Documentation, readme</w:t>
       </w:r>
     </w:p>
     <w:p>
@@ -400,7 +571,7 @@
           <w:lang w:val="en-US"/>
         </w:rPr>
         <w:tab/>
-        <w:t>Database: implement test cases, clean code</w:t>
+        <w:t>Database: Documentation, readme</w:t>
       </w:r>
     </w:p>
     <w:p>
@@ -418,76 +589,19 @@
         <w:tab/>
         <w:t>Analysis:</w:t>
       </w:r>
-    </w:p>
-    <w:p>
-      <w:pPr>
-        <w:rPr>
-          <w:rFonts w:cstheme="minorHAnsi"/>
-          <w:lang w:val="en-US"/>
-        </w:rPr>
-      </w:pPr>
-    </w:p>
-    <w:p>
-      <w:pPr>
-        <w:rPr>
-          <w:rFonts w:cstheme="minorHAnsi"/>
-          <w:lang w:val="en-US"/>
-        </w:rPr>
-      </w:pPr>
-      <w:r>
-        <w:rPr>
-          <w:rFonts w:cstheme="minorHAnsi"/>
-          <w:lang w:val="en-US"/>
-        </w:rPr>
-        <w:t>Dec. 14 – Dec. 20 (KW 50-51):</w:t>
-      </w:r>
-    </w:p>
-    <w:p>
-      <w:pPr>
-        <w:rPr>
-          <w:rFonts w:cstheme="minorHAnsi"/>
-          <w:lang w:val="en-US"/>
-        </w:rPr>
-      </w:pPr>
-      <w:r>
-        <w:rPr>
-          <w:rFonts w:cstheme="minorHAnsi"/>
-          <w:lang w:val="en-US"/>
-        </w:rPr>
-        <w:tab/>
-        <w:t>Frontend: Documentation, readme</w:t>
-      </w:r>
-    </w:p>
-    <w:p>
-      <w:pPr>
-        <w:rPr>
-          <w:rFonts w:cstheme="minorHAnsi"/>
-          <w:lang w:val="en-US"/>
-        </w:rPr>
-      </w:pPr>
-      <w:r>
-        <w:rPr>
-          <w:rFonts w:cstheme="minorHAnsi"/>
-          <w:lang w:val="en-US"/>
-        </w:rPr>
-        <w:tab/>
-        <w:t>Database: Documentation, readme</w:t>
-      </w:r>
-    </w:p>
-    <w:p>
-      <w:pPr>
-        <w:rPr>
-          <w:rFonts w:cstheme="minorHAnsi"/>
-          <w:lang w:val="en-US"/>
-        </w:rPr>
-      </w:pPr>
-      <w:r>
-        <w:rPr>
-          <w:rFonts w:cstheme="minorHAnsi"/>
-          <w:lang w:val="en-US"/>
-        </w:rPr>
-        <w:tab/>
-        <w:t>Analysis:</w:t>
+      <w:r>
+        <w:rPr>
+          <w:rFonts w:cstheme="minorHAnsi"/>
+          <w:lang w:val="en-US"/>
+        </w:rPr>
+        <w:t xml:space="preserve"> </w:t>
+      </w:r>
+      <w:r>
+        <w:rPr>
+          <w:rFonts w:cstheme="minorHAnsi"/>
+          <w:lang w:val="en-US"/>
+        </w:rPr>
+        <w:t>Documentation, readme</w:t>
       </w:r>
     </w:p>
     <w:p>
@@ -538,6 +652,1086 @@
     <w:p>
       <w:pPr>
         <w:rPr>
+          <w:rFonts w:cstheme="minorHAnsi"/>
+          <w:lang w:val="en-US"/>
+        </w:rPr>
+      </w:pPr>
+      <w:r>
+        <w:rPr>
+          <w:rFonts w:cstheme="minorHAnsi"/>
+          <w:lang w:val="en-US"/>
+        </w:rPr>
+        <w:br w:type="page"/>
+      </w:r>
+    </w:p>
+    <w:p>
+      <w:pPr>
+        <w:rPr>
+          <w:rFonts w:cstheme="minorHAnsi"/>
+          <w:lang w:val="en-US"/>
+        </w:rPr>
+      </w:pPr>
+    </w:p>
+    <w:p>
+      <w:pPr>
+        <w:rPr>
+          <w:rFonts w:cstheme="minorHAnsi"/>
+          <w:lang w:val="en-US"/>
+        </w:rPr>
+      </w:pPr>
+    </w:p>
+    <w:tbl>
+      <w:tblPr>
+        <w:tblStyle w:val="TableGrid"/>
+        <w:tblW w:w="8916" w:type="dxa"/>
+        <w:tblLook w:val="04A0" w:firstRow="1" w:lastRow="0" w:firstColumn="1" w:lastColumn="0" w:noHBand="0" w:noVBand="1"/>
+      </w:tblPr>
+      <w:tblGrid>
+        <w:gridCol w:w="2042"/>
+        <w:gridCol w:w="2416"/>
+        <w:gridCol w:w="2229"/>
+        <w:gridCol w:w="2229"/>
+      </w:tblGrid>
+      <w:tr>
+        <w:trPr>
+          <w:trHeight w:val="329"/>
+        </w:trPr>
+        <w:tc>
+          <w:tcPr>
+            <w:tcW w:w="2042" w:type="dxa"/>
+            <w:vAlign w:val="center"/>
+          </w:tcPr>
+          <w:p>
+            <w:pPr>
+              <w:jc w:val="center"/>
+              <w:rPr>
+                <w:rFonts w:cstheme="minorHAnsi"/>
+                <w:b/>
+                <w:bCs/>
+                <w:sz w:val="22"/>
+                <w:szCs w:val="22"/>
+                <w:lang w:val="en-US"/>
+              </w:rPr>
+            </w:pPr>
+            <w:r>
+              <w:rPr>
+                <w:rFonts w:cstheme="minorHAnsi"/>
+                <w:b/>
+                <w:bCs/>
+                <w:sz w:val="22"/>
+                <w:szCs w:val="22"/>
+                <w:lang w:val="en-US"/>
+              </w:rPr>
+              <w:t>Week</w:t>
+            </w:r>
+          </w:p>
+        </w:tc>
+        <w:tc>
+          <w:tcPr>
+            <w:tcW w:w="2416" w:type="dxa"/>
+            <w:vAlign w:val="center"/>
+          </w:tcPr>
+          <w:p>
+            <w:pPr>
+              <w:jc w:val="center"/>
+              <w:rPr>
+                <w:rFonts w:cstheme="minorHAnsi"/>
+                <w:b/>
+                <w:bCs/>
+                <w:sz w:val="22"/>
+                <w:szCs w:val="22"/>
+                <w:lang w:val="en-US"/>
+              </w:rPr>
+            </w:pPr>
+            <w:r>
+              <w:rPr>
+                <w:rFonts w:cstheme="minorHAnsi"/>
+                <w:b/>
+                <w:bCs/>
+                <w:sz w:val="22"/>
+                <w:szCs w:val="22"/>
+                <w:lang w:val="en-US"/>
+              </w:rPr>
+              <w:t>Frontend</w:t>
+            </w:r>
+          </w:p>
+        </w:tc>
+        <w:tc>
+          <w:tcPr>
+            <w:tcW w:w="2229" w:type="dxa"/>
+            <w:vAlign w:val="center"/>
+          </w:tcPr>
+          <w:p>
+            <w:pPr>
+              <w:jc w:val="center"/>
+              <w:rPr>
+                <w:rFonts w:cstheme="minorHAnsi"/>
+                <w:b/>
+                <w:bCs/>
+                <w:sz w:val="22"/>
+                <w:szCs w:val="22"/>
+                <w:lang w:val="en-US"/>
+              </w:rPr>
+            </w:pPr>
+            <w:r>
+              <w:rPr>
+                <w:rFonts w:cstheme="minorHAnsi"/>
+                <w:b/>
+                <w:bCs/>
+                <w:sz w:val="22"/>
+                <w:szCs w:val="22"/>
+                <w:lang w:val="en-US"/>
+              </w:rPr>
+              <w:t>Database</w:t>
+            </w:r>
+          </w:p>
+        </w:tc>
+        <w:tc>
+          <w:tcPr>
+            <w:tcW w:w="2229" w:type="dxa"/>
+            <w:vAlign w:val="center"/>
+          </w:tcPr>
+          <w:p>
+            <w:pPr>
+              <w:jc w:val="center"/>
+              <w:rPr>
+                <w:rFonts w:cstheme="minorHAnsi"/>
+                <w:b/>
+                <w:bCs/>
+                <w:sz w:val="22"/>
+                <w:szCs w:val="22"/>
+                <w:lang w:val="de-DE"/>
+              </w:rPr>
+            </w:pPr>
+            <w:r>
+              <w:rPr>
+                <w:rFonts w:cstheme="minorHAnsi"/>
+                <w:b/>
+                <w:bCs/>
+                <w:sz w:val="22"/>
+                <w:szCs w:val="22"/>
+                <w:lang w:val="de-DE"/>
+              </w:rPr>
+              <w:t>Analysis</w:t>
+            </w:r>
+          </w:p>
+        </w:tc>
+      </w:tr>
+      <w:tr>
+        <w:trPr>
+          <w:trHeight w:val="929"/>
+        </w:trPr>
+        <w:tc>
+          <w:tcPr>
+            <w:tcW w:w="2042" w:type="dxa"/>
+            <w:vAlign w:val="center"/>
+          </w:tcPr>
+          <w:p>
+            <w:pPr>
+              <w:jc w:val="center"/>
+              <w:rPr>
+                <w:rFonts w:cstheme="minorHAnsi"/>
+                <w:b/>
+                <w:bCs/>
+                <w:sz w:val="22"/>
+                <w:szCs w:val="22"/>
+                <w:lang w:val="en-US"/>
+              </w:rPr>
+            </w:pPr>
+            <w:r>
+              <w:rPr>
+                <w:rFonts w:cstheme="minorHAnsi"/>
+                <w:b/>
+                <w:bCs/>
+                <w:sz w:val="22"/>
+                <w:szCs w:val="22"/>
+                <w:lang w:val="en-US"/>
+              </w:rPr>
+              <w:t>Nov. 9 – Nov. 15 (KW 45-46):</w:t>
+            </w:r>
+          </w:p>
+        </w:tc>
+        <w:tc>
+          <w:tcPr>
+            <w:tcW w:w="2416" w:type="dxa"/>
+          </w:tcPr>
+          <w:p>
+            <w:pPr>
+              <w:rPr>
+                <w:rFonts w:cstheme="minorHAnsi"/>
+                <w:sz w:val="20"/>
+                <w:szCs w:val="20"/>
+                <w:lang w:val="en-US"/>
+              </w:rPr>
+            </w:pPr>
+            <w:r>
+              <w:rPr>
+                <w:rFonts w:cstheme="minorHAnsi"/>
+                <w:sz w:val="20"/>
+                <w:szCs w:val="20"/>
+                <w:lang w:val="en-US"/>
+              </w:rPr>
+              <w:t>- i</w:t>
+            </w:r>
+            <w:r>
+              <w:rPr>
+                <w:rFonts w:cstheme="minorHAnsi"/>
+                <w:sz w:val="20"/>
+                <w:szCs w:val="20"/>
+                <w:lang w:val="en-US"/>
+              </w:rPr>
+              <w:t>mplement input function</w:t>
+            </w:r>
+          </w:p>
+          <w:p>
+            <w:pPr>
+              <w:rPr>
+                <w:rFonts w:cstheme="minorHAnsi"/>
+                <w:sz w:val="20"/>
+                <w:szCs w:val="20"/>
+                <w:lang w:val="en-US"/>
+              </w:rPr>
+            </w:pPr>
+          </w:p>
+        </w:tc>
+        <w:tc>
+          <w:tcPr>
+            <w:tcW w:w="2229" w:type="dxa"/>
+          </w:tcPr>
+          <w:p>
+            <w:pPr>
+              <w:rPr>
+                <w:rFonts w:cstheme="minorHAnsi"/>
+                <w:sz w:val="20"/>
+                <w:szCs w:val="20"/>
+                <w:lang w:val="en-US"/>
+              </w:rPr>
+            </w:pPr>
+            <w:r>
+              <w:rPr>
+                <w:rFonts w:cstheme="minorHAnsi"/>
+                <w:sz w:val="20"/>
+                <w:szCs w:val="20"/>
+                <w:lang w:val="en-US"/>
+              </w:rPr>
+              <w:t xml:space="preserve">- </w:t>
+            </w:r>
+            <w:r>
+              <w:rPr>
+                <w:rFonts w:cstheme="minorHAnsi"/>
+                <w:sz w:val="20"/>
+                <w:szCs w:val="20"/>
+                <w:lang w:val="en-US"/>
+              </w:rPr>
+              <w:t>finish scenarios and topologies list</w:t>
+            </w:r>
+          </w:p>
+        </w:tc>
+        <w:tc>
+          <w:tcPr>
+            <w:tcW w:w="2229" w:type="dxa"/>
+          </w:tcPr>
+          <w:p>
+            <w:pPr>
+              <w:rPr>
+                <w:rFonts w:cstheme="minorHAnsi"/>
+                <w:sz w:val="20"/>
+                <w:szCs w:val="20"/>
+                <w:lang w:val="en-US"/>
+              </w:rPr>
+            </w:pPr>
+            <w:r>
+              <w:rPr>
+                <w:rFonts w:cstheme="minorHAnsi"/>
+                <w:sz w:val="20"/>
+                <w:szCs w:val="20"/>
+                <w:lang w:val="en-US"/>
+              </w:rPr>
+              <w:t xml:space="preserve">- </w:t>
+            </w:r>
+            <w:r>
+              <w:rPr>
+                <w:rFonts w:cstheme="minorHAnsi"/>
+                <w:sz w:val="20"/>
+                <w:szCs w:val="20"/>
+                <w:lang w:val="en-US"/>
+              </w:rPr>
+              <w:t xml:space="preserve">excel/data output formatting; </w:t>
+            </w:r>
+          </w:p>
+          <w:p>
+            <w:pPr>
+              <w:rPr>
+                <w:rFonts w:cstheme="minorHAnsi"/>
+                <w:sz w:val="20"/>
+                <w:szCs w:val="20"/>
+                <w:lang w:val="en-US"/>
+              </w:rPr>
+            </w:pPr>
+            <w:r>
+              <w:rPr>
+                <w:rFonts w:cstheme="minorHAnsi"/>
+                <w:sz w:val="20"/>
+                <w:szCs w:val="20"/>
+                <w:lang w:val="en-US"/>
+              </w:rPr>
+              <w:t xml:space="preserve">- </w:t>
+            </w:r>
+            <w:r>
+              <w:rPr>
+                <w:rFonts w:cstheme="minorHAnsi"/>
+                <w:sz w:val="20"/>
+                <w:szCs w:val="20"/>
+                <w:lang w:val="en-US"/>
+              </w:rPr>
+              <w:t>analysis function</w:t>
+            </w:r>
+          </w:p>
+        </w:tc>
+      </w:tr>
+      <w:tr>
+        <w:trPr>
+          <w:trHeight w:val="1214"/>
+        </w:trPr>
+        <w:tc>
+          <w:tcPr>
+            <w:tcW w:w="2042" w:type="dxa"/>
+            <w:vAlign w:val="center"/>
+          </w:tcPr>
+          <w:p>
+            <w:pPr>
+              <w:jc w:val="center"/>
+              <w:rPr>
+                <w:rFonts w:cstheme="minorHAnsi"/>
+                <w:b/>
+                <w:bCs/>
+                <w:sz w:val="22"/>
+                <w:szCs w:val="22"/>
+                <w:lang w:val="en-US"/>
+              </w:rPr>
+            </w:pPr>
+            <w:r>
+              <w:rPr>
+                <w:rFonts w:cstheme="minorHAnsi"/>
+                <w:b/>
+                <w:bCs/>
+                <w:sz w:val="22"/>
+                <w:szCs w:val="22"/>
+                <w:lang w:val="en-US"/>
+              </w:rPr>
+              <w:t>Nov. 16- Nov. 22 (KW 46-47):</w:t>
+            </w:r>
+          </w:p>
+        </w:tc>
+        <w:tc>
+          <w:tcPr>
+            <w:tcW w:w="2416" w:type="dxa"/>
+          </w:tcPr>
+          <w:p>
+            <w:pPr>
+              <w:rPr>
+                <w:rFonts w:cstheme="minorHAnsi"/>
+                <w:sz w:val="20"/>
+                <w:szCs w:val="20"/>
+                <w:lang w:val="en-US"/>
+              </w:rPr>
+            </w:pPr>
+            <w:r>
+              <w:rPr>
+                <w:rFonts w:cstheme="minorHAnsi"/>
+                <w:sz w:val="20"/>
+                <w:szCs w:val="20"/>
+                <w:lang w:val="en-US"/>
+              </w:rPr>
+              <w:t xml:space="preserve">- </w:t>
+            </w:r>
+            <w:r>
+              <w:rPr>
+                <w:rFonts w:cstheme="minorHAnsi"/>
+                <w:sz w:val="20"/>
+                <w:szCs w:val="20"/>
+                <w:lang w:val="en-US"/>
+              </w:rPr>
+              <w:t>implement scenarios and topologies</w:t>
+            </w:r>
+          </w:p>
+          <w:p>
+            <w:pPr>
+              <w:rPr>
+                <w:rFonts w:cstheme="minorHAnsi"/>
+                <w:sz w:val="20"/>
+                <w:szCs w:val="20"/>
+                <w:lang w:val="en-US"/>
+              </w:rPr>
+            </w:pPr>
+          </w:p>
+        </w:tc>
+        <w:tc>
+          <w:tcPr>
+            <w:tcW w:w="2229" w:type="dxa"/>
+          </w:tcPr>
+          <w:p>
+            <w:pPr>
+              <w:rPr>
+                <w:rFonts w:cstheme="minorHAnsi"/>
+                <w:sz w:val="20"/>
+                <w:szCs w:val="20"/>
+                <w:lang w:val="en-US"/>
+              </w:rPr>
+            </w:pPr>
+          </w:p>
+        </w:tc>
+        <w:tc>
+          <w:tcPr>
+            <w:tcW w:w="2229" w:type="dxa"/>
+          </w:tcPr>
+          <w:p>
+            <w:pPr>
+              <w:rPr>
+                <w:rFonts w:cstheme="minorHAnsi"/>
+                <w:sz w:val="20"/>
+                <w:szCs w:val="20"/>
+                <w:lang w:val="en-US"/>
+              </w:rPr>
+            </w:pPr>
+            <w:r>
+              <w:rPr>
+                <w:rFonts w:cstheme="minorHAnsi"/>
+                <w:sz w:val="20"/>
+                <w:szCs w:val="20"/>
+                <w:lang w:val="en-US"/>
+              </w:rPr>
+              <w:t xml:space="preserve">- </w:t>
+            </w:r>
+            <w:r>
+              <w:rPr>
+                <w:rFonts w:cstheme="minorHAnsi"/>
+                <w:sz w:val="20"/>
+                <w:szCs w:val="20"/>
+                <w:lang w:val="en-US"/>
+              </w:rPr>
+              <w:t>excel/dashboard output formatting;</w:t>
+            </w:r>
+            <w:r>
+              <w:rPr>
+                <w:rFonts w:cstheme="minorHAnsi"/>
+                <w:sz w:val="20"/>
+                <w:szCs w:val="20"/>
+                <w:lang w:val="en-US"/>
+              </w:rPr>
+              <w:t xml:space="preserve"> </w:t>
+            </w:r>
+          </w:p>
+          <w:p>
+            <w:pPr>
+              <w:rPr>
+                <w:rFonts w:cstheme="minorHAnsi"/>
+                <w:sz w:val="20"/>
+                <w:szCs w:val="20"/>
+                <w:lang w:val="en-US"/>
+              </w:rPr>
+            </w:pPr>
+            <w:r>
+              <w:rPr>
+                <w:rFonts w:cstheme="minorHAnsi"/>
+                <w:sz w:val="20"/>
+                <w:szCs w:val="20"/>
+                <w:lang w:val="en-US"/>
+              </w:rPr>
+              <w:t xml:space="preserve">- </w:t>
+            </w:r>
+            <w:r>
+              <w:rPr>
+                <w:rFonts w:cstheme="minorHAnsi"/>
+                <w:sz w:val="20"/>
+                <w:szCs w:val="20"/>
+                <w:lang w:val="en-US"/>
+              </w:rPr>
+              <w:t>analysis function and print it in excel</w:t>
+            </w:r>
+          </w:p>
+        </w:tc>
+      </w:tr>
+      <w:tr>
+        <w:trPr>
+          <w:trHeight w:val="677"/>
+        </w:trPr>
+        <w:tc>
+          <w:tcPr>
+            <w:tcW w:w="2042" w:type="dxa"/>
+            <w:vAlign w:val="center"/>
+          </w:tcPr>
+          <w:p>
+            <w:pPr>
+              <w:jc w:val="center"/>
+              <w:rPr>
+                <w:rFonts w:cstheme="minorHAnsi"/>
+                <w:b/>
+                <w:bCs/>
+                <w:sz w:val="22"/>
+                <w:szCs w:val="22"/>
+                <w:lang w:val="en-US"/>
+              </w:rPr>
+            </w:pPr>
+            <w:r>
+              <w:rPr>
+                <w:rFonts w:cstheme="minorHAnsi"/>
+                <w:b/>
+                <w:bCs/>
+                <w:sz w:val="22"/>
+                <w:szCs w:val="22"/>
+                <w:lang w:val="en-US"/>
+              </w:rPr>
+              <w:t>Nov. 23 – Nov. 29 (KW 47-48):</w:t>
+            </w:r>
+          </w:p>
+        </w:tc>
+        <w:tc>
+          <w:tcPr>
+            <w:tcW w:w="2416" w:type="dxa"/>
+          </w:tcPr>
+          <w:p>
+            <w:pPr>
+              <w:rPr>
+                <w:rFonts w:cstheme="minorHAnsi"/>
+                <w:sz w:val="20"/>
+                <w:szCs w:val="20"/>
+                <w:lang w:val="en-US"/>
+              </w:rPr>
+            </w:pPr>
+            <w:r>
+              <w:rPr>
+                <w:rFonts w:cstheme="minorHAnsi"/>
+                <w:sz w:val="20"/>
+                <w:szCs w:val="20"/>
+                <w:lang w:val="en-US"/>
+              </w:rPr>
+              <w:t xml:space="preserve">- </w:t>
+            </w:r>
+            <w:r>
+              <w:rPr>
+                <w:rFonts w:cstheme="minorHAnsi"/>
+                <w:sz w:val="20"/>
+                <w:szCs w:val="20"/>
+                <w:lang w:val="en-US"/>
+              </w:rPr>
+              <w:t>implement scenarios and topologies</w:t>
+            </w:r>
+          </w:p>
+        </w:tc>
+        <w:tc>
+          <w:tcPr>
+            <w:tcW w:w="2229" w:type="dxa"/>
+          </w:tcPr>
+          <w:p>
+            <w:pPr>
+              <w:rPr>
+                <w:rFonts w:cstheme="minorHAnsi"/>
+                <w:sz w:val="20"/>
+                <w:szCs w:val="20"/>
+                <w:lang w:val="en-US"/>
+              </w:rPr>
+            </w:pPr>
+          </w:p>
+        </w:tc>
+        <w:tc>
+          <w:tcPr>
+            <w:tcW w:w="2229" w:type="dxa"/>
+          </w:tcPr>
+          <w:p>
+            <w:pPr>
+              <w:rPr>
+                <w:rFonts w:cstheme="minorHAnsi"/>
+                <w:sz w:val="20"/>
+                <w:szCs w:val="20"/>
+                <w:lang w:val="en-US"/>
+              </w:rPr>
+            </w:pPr>
+            <w:r>
+              <w:rPr>
+                <w:rFonts w:cstheme="minorHAnsi"/>
+                <w:sz w:val="20"/>
+                <w:szCs w:val="20"/>
+                <w:lang w:val="en-US"/>
+              </w:rPr>
+              <w:t>-  l</w:t>
+            </w:r>
+            <w:r>
+              <w:rPr>
+                <w:rFonts w:cstheme="minorHAnsi"/>
+                <w:sz w:val="20"/>
+                <w:szCs w:val="20"/>
+                <w:lang w:val="en-US"/>
+              </w:rPr>
+              <w:t>ink output to front-end configuration</w:t>
+            </w:r>
+          </w:p>
+        </w:tc>
+      </w:tr>
+      <w:tr>
+        <w:trPr>
+          <w:trHeight w:val="677"/>
+        </w:trPr>
+        <w:tc>
+          <w:tcPr>
+            <w:tcW w:w="2042" w:type="dxa"/>
+            <w:vAlign w:val="center"/>
+          </w:tcPr>
+          <w:p>
+            <w:pPr>
+              <w:jc w:val="center"/>
+              <w:rPr>
+                <w:rFonts w:cstheme="minorHAnsi"/>
+                <w:b/>
+                <w:bCs/>
+                <w:sz w:val="22"/>
+                <w:szCs w:val="22"/>
+                <w:lang w:val="en-US"/>
+              </w:rPr>
+            </w:pPr>
+            <w:r>
+              <w:rPr>
+                <w:rFonts w:cstheme="minorHAnsi"/>
+                <w:b/>
+                <w:bCs/>
+                <w:sz w:val="22"/>
+                <w:szCs w:val="22"/>
+                <w:lang w:val="en-US"/>
+              </w:rPr>
+              <w:t>Nov. 30 – Dec. 6 (KW 48-49):</w:t>
+            </w:r>
+          </w:p>
+        </w:tc>
+        <w:tc>
+          <w:tcPr>
+            <w:tcW w:w="2416" w:type="dxa"/>
+          </w:tcPr>
+          <w:p>
+            <w:pPr>
+              <w:rPr>
+                <w:rFonts w:cstheme="minorHAnsi"/>
+                <w:sz w:val="20"/>
+                <w:szCs w:val="20"/>
+                <w:lang w:val="en-US"/>
+              </w:rPr>
+            </w:pPr>
+            <w:r>
+              <w:rPr>
+                <w:rFonts w:cstheme="minorHAnsi"/>
+                <w:sz w:val="20"/>
+                <w:szCs w:val="20"/>
+                <w:lang w:val="en-US"/>
+              </w:rPr>
+              <w:t xml:space="preserve">- </w:t>
+            </w:r>
+            <w:r>
+              <w:rPr>
+                <w:rFonts w:cstheme="minorHAnsi"/>
+                <w:sz w:val="20"/>
+                <w:szCs w:val="20"/>
+                <w:lang w:val="en-US"/>
+              </w:rPr>
+              <w:t>implement test cases, clean code</w:t>
+            </w:r>
+          </w:p>
+        </w:tc>
+        <w:tc>
+          <w:tcPr>
+            <w:tcW w:w="2229" w:type="dxa"/>
+          </w:tcPr>
+          <w:p>
+            <w:pPr>
+              <w:rPr>
+                <w:rFonts w:cstheme="minorHAnsi"/>
+                <w:sz w:val="20"/>
+                <w:szCs w:val="20"/>
+                <w:lang w:val="en-US"/>
+              </w:rPr>
+            </w:pPr>
+            <w:r>
+              <w:rPr>
+                <w:rFonts w:cstheme="minorHAnsi"/>
+                <w:sz w:val="20"/>
+                <w:szCs w:val="20"/>
+                <w:lang w:val="en-US"/>
+              </w:rPr>
+              <w:t xml:space="preserve">- </w:t>
+            </w:r>
+            <w:r>
+              <w:rPr>
+                <w:rFonts w:cstheme="minorHAnsi"/>
+                <w:sz w:val="20"/>
+                <w:szCs w:val="20"/>
+                <w:lang w:val="en-US"/>
+              </w:rPr>
+              <w:t>implement test cases, clean code</w:t>
+            </w:r>
+          </w:p>
+        </w:tc>
+        <w:tc>
+          <w:tcPr>
+            <w:tcW w:w="2229" w:type="dxa"/>
+          </w:tcPr>
+          <w:p>
+            <w:pPr>
+              <w:rPr>
+                <w:rFonts w:cstheme="minorHAnsi"/>
+                <w:sz w:val="20"/>
+                <w:szCs w:val="20"/>
+                <w:lang w:val="en-US"/>
+              </w:rPr>
+            </w:pPr>
+            <w:r>
+              <w:rPr>
+                <w:rFonts w:cstheme="minorHAnsi"/>
+                <w:sz w:val="20"/>
+                <w:szCs w:val="20"/>
+                <w:lang w:val="en-US"/>
+              </w:rPr>
+              <w:t>-</w:t>
+            </w:r>
+            <w:r>
+              <w:rPr>
+                <w:rFonts w:cstheme="minorHAnsi"/>
+                <w:sz w:val="20"/>
+                <w:szCs w:val="20"/>
+                <w:lang w:val="en-US"/>
+              </w:rPr>
+              <w:t>implement test cases, clean code</w:t>
+            </w:r>
+          </w:p>
+        </w:tc>
+      </w:tr>
+      <w:tr>
+        <w:trPr>
+          <w:trHeight w:val="661"/>
+        </w:trPr>
+        <w:tc>
+          <w:tcPr>
+            <w:tcW w:w="2042" w:type="dxa"/>
+            <w:vAlign w:val="center"/>
+          </w:tcPr>
+          <w:p>
+            <w:pPr>
+              <w:jc w:val="center"/>
+              <w:rPr>
+                <w:rFonts w:cstheme="minorHAnsi"/>
+                <w:b/>
+                <w:bCs/>
+                <w:sz w:val="22"/>
+                <w:szCs w:val="22"/>
+                <w:lang w:val="en-US"/>
+              </w:rPr>
+            </w:pPr>
+            <w:r>
+              <w:rPr>
+                <w:rFonts w:cstheme="minorHAnsi"/>
+                <w:b/>
+                <w:bCs/>
+                <w:sz w:val="22"/>
+                <w:szCs w:val="22"/>
+                <w:lang w:val="en-US"/>
+              </w:rPr>
+              <w:t>Dec. 7 – Dec. 13 (KW 49-50):</w:t>
+            </w:r>
+          </w:p>
+        </w:tc>
+        <w:tc>
+          <w:tcPr>
+            <w:tcW w:w="2416" w:type="dxa"/>
+          </w:tcPr>
+          <w:p>
+            <w:pPr>
+              <w:rPr>
+                <w:rFonts w:cstheme="minorHAnsi"/>
+                <w:sz w:val="20"/>
+                <w:szCs w:val="20"/>
+                <w:lang w:val="en-US"/>
+              </w:rPr>
+            </w:pPr>
+            <w:r>
+              <w:rPr>
+                <w:rFonts w:cstheme="minorHAnsi"/>
+                <w:sz w:val="20"/>
+                <w:szCs w:val="20"/>
+                <w:lang w:val="en-US"/>
+              </w:rPr>
+              <w:t xml:space="preserve">- </w:t>
+            </w:r>
+            <w:r>
+              <w:rPr>
+                <w:rFonts w:cstheme="minorHAnsi"/>
+                <w:color w:val="4472C4" w:themeColor="accent1"/>
+                <w:sz w:val="20"/>
+                <w:szCs w:val="20"/>
+                <w:lang w:val="en-US"/>
+              </w:rPr>
+              <w:t>(implement GUI and executable)</w:t>
+            </w:r>
+          </w:p>
+        </w:tc>
+        <w:tc>
+          <w:tcPr>
+            <w:tcW w:w="2229" w:type="dxa"/>
+          </w:tcPr>
+          <w:p>
+            <w:pPr>
+              <w:rPr>
+                <w:rFonts w:cstheme="minorHAnsi"/>
+                <w:sz w:val="20"/>
+                <w:szCs w:val="20"/>
+                <w:lang w:val="en-US"/>
+              </w:rPr>
+            </w:pPr>
+            <w:r>
+              <w:rPr>
+                <w:rFonts w:cstheme="minorHAnsi"/>
+                <w:sz w:val="20"/>
+                <w:szCs w:val="20"/>
+                <w:lang w:val="en-US"/>
+              </w:rPr>
+              <w:t xml:space="preserve">- </w:t>
+            </w:r>
+            <w:r>
+              <w:rPr>
+                <w:rFonts w:cstheme="minorHAnsi"/>
+                <w:sz w:val="20"/>
+                <w:szCs w:val="20"/>
+                <w:lang w:val="en-US"/>
+              </w:rPr>
+              <w:t>implement test cases, clean code</w:t>
+            </w:r>
+          </w:p>
+        </w:tc>
+        <w:tc>
+          <w:tcPr>
+            <w:tcW w:w="2229" w:type="dxa"/>
+          </w:tcPr>
+          <w:p>
+            <w:pPr>
+              <w:rPr>
+                <w:rFonts w:cstheme="minorHAnsi"/>
+                <w:sz w:val="20"/>
+                <w:szCs w:val="20"/>
+                <w:lang w:val="en-US"/>
+              </w:rPr>
+            </w:pPr>
+            <w:r>
+              <w:rPr>
+                <w:rFonts w:cstheme="minorHAnsi"/>
+                <w:sz w:val="20"/>
+                <w:szCs w:val="20"/>
+                <w:lang w:val="en-US"/>
+              </w:rPr>
+              <w:t>-</w:t>
+            </w:r>
+            <w:r>
+              <w:rPr>
+                <w:rFonts w:cstheme="minorHAnsi"/>
+                <w:sz w:val="20"/>
+                <w:szCs w:val="20"/>
+                <w:lang w:val="en-US"/>
+              </w:rPr>
+              <w:t>implement test cases, clean code</w:t>
+            </w:r>
+          </w:p>
+        </w:tc>
+      </w:tr>
+      <w:tr>
+        <w:trPr>
+          <w:trHeight w:val="677"/>
+        </w:trPr>
+        <w:tc>
+          <w:tcPr>
+            <w:tcW w:w="2042" w:type="dxa"/>
+            <w:vAlign w:val="center"/>
+          </w:tcPr>
+          <w:p>
+            <w:pPr>
+              <w:jc w:val="center"/>
+              <w:rPr>
+                <w:rFonts w:cstheme="minorHAnsi"/>
+                <w:b/>
+                <w:bCs/>
+                <w:sz w:val="22"/>
+                <w:szCs w:val="22"/>
+                <w:lang w:val="en-US"/>
+              </w:rPr>
+            </w:pPr>
+            <w:r>
+              <w:rPr>
+                <w:rFonts w:cstheme="minorHAnsi"/>
+                <w:b/>
+                <w:bCs/>
+                <w:sz w:val="22"/>
+                <w:szCs w:val="22"/>
+                <w:lang w:val="en-US"/>
+              </w:rPr>
+              <w:t>Dec. 14 – Dec. 20 (KW 50-51):</w:t>
+            </w:r>
+          </w:p>
+        </w:tc>
+        <w:tc>
+          <w:tcPr>
+            <w:tcW w:w="2416" w:type="dxa"/>
+          </w:tcPr>
+          <w:p>
+            <w:pPr>
+              <w:rPr>
+                <w:rFonts w:cstheme="minorHAnsi"/>
+                <w:sz w:val="20"/>
+                <w:szCs w:val="20"/>
+                <w:lang w:val="en-US"/>
+              </w:rPr>
+            </w:pPr>
+            <w:r>
+              <w:rPr>
+                <w:rFonts w:cstheme="minorHAnsi"/>
+                <w:sz w:val="20"/>
+                <w:szCs w:val="20"/>
+                <w:lang w:val="en-US"/>
+              </w:rPr>
+              <w:t xml:space="preserve">- </w:t>
+            </w:r>
+            <w:r>
+              <w:rPr>
+                <w:rFonts w:cstheme="minorHAnsi"/>
+                <w:sz w:val="20"/>
+                <w:szCs w:val="20"/>
+                <w:lang w:val="en-US"/>
+              </w:rPr>
+              <w:t>Documentation, readme</w:t>
+            </w:r>
+          </w:p>
+        </w:tc>
+        <w:tc>
+          <w:tcPr>
+            <w:tcW w:w="2229" w:type="dxa"/>
+          </w:tcPr>
+          <w:p>
+            <w:pPr>
+              <w:rPr>
+                <w:rFonts w:cstheme="minorHAnsi"/>
+                <w:sz w:val="20"/>
+                <w:szCs w:val="20"/>
+                <w:lang w:val="en-US"/>
+              </w:rPr>
+            </w:pPr>
+            <w:r>
+              <w:rPr>
+                <w:rFonts w:cstheme="minorHAnsi"/>
+                <w:sz w:val="20"/>
+                <w:szCs w:val="20"/>
+                <w:lang w:val="en-US"/>
+              </w:rPr>
+              <w:t xml:space="preserve">- </w:t>
+            </w:r>
+            <w:r>
+              <w:rPr>
+                <w:rFonts w:cstheme="minorHAnsi"/>
+                <w:sz w:val="20"/>
+                <w:szCs w:val="20"/>
+                <w:lang w:val="en-US"/>
+              </w:rPr>
+              <w:t>Documentation, readme</w:t>
+            </w:r>
+          </w:p>
+        </w:tc>
+        <w:tc>
+          <w:tcPr>
+            <w:tcW w:w="2229" w:type="dxa"/>
+          </w:tcPr>
+          <w:p>
+            <w:pPr>
+              <w:rPr>
+                <w:rFonts w:cstheme="minorHAnsi"/>
+                <w:sz w:val="20"/>
+                <w:szCs w:val="20"/>
+                <w:lang w:val="en-US"/>
+              </w:rPr>
+            </w:pPr>
+            <w:r>
+              <w:rPr>
+                <w:rFonts w:cstheme="minorHAnsi"/>
+                <w:sz w:val="20"/>
+                <w:szCs w:val="20"/>
+                <w:lang w:val="en-US"/>
+              </w:rPr>
+              <w:t>-</w:t>
+            </w:r>
+            <w:r>
+              <w:rPr>
+                <w:rFonts w:cstheme="minorHAnsi"/>
+                <w:sz w:val="20"/>
+                <w:szCs w:val="20"/>
+                <w:lang w:val="en-US"/>
+              </w:rPr>
+              <w:t>Documentation, readme</w:t>
+            </w:r>
+          </w:p>
+        </w:tc>
+      </w:tr>
+      <w:tr>
+        <w:trPr>
+          <w:trHeight w:val="362"/>
+        </w:trPr>
+        <w:tc>
+          <w:tcPr>
+            <w:tcW w:w="2042" w:type="dxa"/>
+          </w:tcPr>
+          <w:p>
+            <w:pPr>
+              <w:rPr>
+                <w:rFonts w:cstheme="minorHAnsi"/>
+                <w:lang w:val="en-US"/>
+              </w:rPr>
+            </w:pPr>
+          </w:p>
+        </w:tc>
+        <w:tc>
+          <w:tcPr>
+            <w:tcW w:w="2416" w:type="dxa"/>
+          </w:tcPr>
+          <w:p>
+            <w:pPr>
+              <w:rPr>
+                <w:rFonts w:cstheme="minorHAnsi"/>
+                <w:lang w:val="en-US"/>
+              </w:rPr>
+            </w:pPr>
+          </w:p>
+        </w:tc>
+        <w:tc>
+          <w:tcPr>
+            <w:tcW w:w="2229" w:type="dxa"/>
+          </w:tcPr>
+          <w:p>
+            <w:pPr>
+              <w:rPr>
+                <w:rFonts w:cstheme="minorHAnsi"/>
+                <w:lang w:val="en-US"/>
+              </w:rPr>
+            </w:pPr>
+          </w:p>
+        </w:tc>
+        <w:tc>
+          <w:tcPr>
+            <w:tcW w:w="2229" w:type="dxa"/>
+          </w:tcPr>
+          <w:p>
+            <w:pPr>
+              <w:rPr>
+                <w:rFonts w:cstheme="minorHAnsi"/>
+                <w:lang w:val="en-US"/>
+              </w:rPr>
+            </w:pPr>
+          </w:p>
+        </w:tc>
+      </w:tr>
+    </w:tbl>
+    <w:p>
+      <w:pPr>
+        <w:rPr>
           <w:lang w:val="en-US"/>
         </w:rPr>
       </w:pPr>
@@ -569,8 +1763,29 @@
       </w:r>
     </w:p>
     <w:p>
-      <w:r>
+      <w:pPr>
+        <w:rPr>
+          <w:rFonts w:cstheme="minorHAnsi"/>
+          <w:b/>
+          <w:bCs/>
+          <w:u w:val="single"/>
+          <w:lang w:val="en-US"/>
+        </w:rPr>
+      </w:pPr>
+      <w:r>
+        <w:rPr>
+          <w:rFonts w:cstheme="minorHAnsi"/>
+          <w:b/>
+          <w:bCs/>
+          <w:u w:val="single"/>
+          <w:lang w:val="en-US"/>
+        </w:rPr>
         <w:lastRenderedPageBreak/>
+        <w:t>Guideline</w:t>
+      </w:r>
+    </w:p>
+    <w:p>
+      <w:r>
         <w:t>1. Warming-up</w:t>
       </w:r>
     </w:p>
@@ -695,6 +1910,13 @@
       <w:r>
         <w:t>The main input of the grid should be done in an excel table, which is then read by the software. Only a few defined inputs can be altered through the frontend</w:t>
       </w:r>
+    </w:p>
+    <w:p>
+      <w:pPr>
+        <w:rPr>
+          <w:lang w:val="en-US"/>
+        </w:rPr>
+      </w:pPr>
     </w:p>
     <w:sectPr>
       <w:pgSz w:w="11906" w:h="16838"/>
@@ -706,6 +1928,820 @@
 </w:document>
 </file>
 
+<file path=word/numbering.xml><?xml version="1.0" encoding="utf-8"?>
+<w:numbering xmlns:wpc="http://schemas.microsoft.com/office/word/2010/wordprocessingCanvas" xmlns:cx="http://schemas.microsoft.com/office/drawing/2014/chartex" xmlns:cx1="http://schemas.microsoft.com/office/drawing/2015/9/8/chartex" xmlns:cx2="http://schemas.microsoft.com/office/drawing/2015/10/21/chartex" xmlns:cx3="http://schemas.microsoft.com/office/drawing/2016/5/9/chartex" xmlns:cx4="http://schemas.microsoft.com/office/drawing/2016/5/10/chartex" xmlns:cx5="http://schemas.microsoft.com/office/drawing/2016/5/11/chartex" xmlns:cx6="http://schemas.microsoft.com/office/drawing/2016/5/12/chartex" xmlns:cx7="http://schemas.microsoft.com/office/drawing/2016/5/13/chartex" xmlns:cx8="http://schemas.microsoft.com/office/drawing/2016/5/14/chartex" xmlns:mc="http://schemas.openxmlformats.org/markup-compatibility/2006" xmlns:aink="http://schemas.microsoft.com/office/drawing/2016/ink" xmlns:am3d="http://schemas.microsoft.com/office/drawing/2017/model3d" xmlns:o="urn:schemas-microsoft-com:office:office" xmlns:r="http://schemas.openxmlformats.org/officeDocument/2006/relationships" xmlns:m="http://schemas.openxmlformats.org/officeDocument/2006/math" xmlns:v="urn:schemas-microsoft-com:vml" xmlns:wp14="http://schemas.microsoft.com/office/word/2010/wordprocessingDrawing" xmlns:wp="http://schemas.openxmlformats.org/drawingml/2006/wordprocessingDrawing" xmlns:w10="urn:schemas-microsoft-com:office:word" xmlns:w="http://schemas.openxmlformats.org/wordprocessingml/2006/main" xmlns:w14="http://schemas.microsoft.com/office/word/2010/wordml" xmlns:w15="http://schemas.microsoft.com/office/word/2012/wordml" xmlns:w16cex="http://schemas.microsoft.com/office/word/2018/wordml/cex" xmlns:w16cid="http://schemas.microsoft.com/office/word/2016/wordml/cid" xmlns:w16="http://schemas.microsoft.com/office/word/2018/wordml" xmlns:w16sdtdh="http://schemas.microsoft.com/office/word/2020/wordml/sdtdatahash" xmlns:w16se="http://schemas.microsoft.com/office/word/2015/wordml/symex" xmlns:wpg="http://schemas.microsoft.com/office/word/2010/wordprocessingGroup" xmlns:wpi="http://schemas.microsoft.com/office/word/2010/wordprocessingInk" xmlns:wne="http://schemas.microsoft.com/office/word/2006/wordml" xmlns:wps="http://schemas.microsoft.com/office/word/2010/wordprocessingShape" mc:Ignorable="w14 w15 w16se w16cid w16 w16cex w16sdtdh wp14">
+  <w:abstractNum w:abstractNumId="0" w15:restartNumberingAfterBreak="0">
+    <w:nsid w:val="039462E8"/>
+    <w:multiLevelType w:val="hybridMultilevel"/>
+    <w:tmpl w:val="2B1E9D90"/>
+    <w:lvl w:ilvl="0" w:tplc="6EC2AC6C">
+      <w:numFmt w:val="bullet"/>
+      <w:lvlText w:val="-"/>
+      <w:lvlJc w:val="left"/>
+      <w:pPr>
+        <w:ind w:left="720" w:hanging="360"/>
+      </w:pPr>
+      <w:rPr>
+        <w:rFonts w:ascii="Calibri" w:eastAsiaTheme="minorEastAsia" w:hAnsi="Calibri" w:cs="Calibri" w:hint="default"/>
+      </w:rPr>
+    </w:lvl>
+    <w:lvl w:ilvl="1" w:tplc="04090003" w:tentative="1">
+      <w:start w:val="1"/>
+      <w:numFmt w:val="bullet"/>
+      <w:lvlText w:val="o"/>
+      <w:lvlJc w:val="left"/>
+      <w:pPr>
+        <w:ind w:left="1440" w:hanging="360"/>
+      </w:pPr>
+      <w:rPr>
+        <w:rFonts w:ascii="Courier New" w:hAnsi="Courier New" w:cs="Courier New" w:hint="default"/>
+      </w:rPr>
+    </w:lvl>
+    <w:lvl w:ilvl="2" w:tplc="04090005" w:tentative="1">
+      <w:start w:val="1"/>
+      <w:numFmt w:val="bullet"/>
+      <w:lvlText w:val=""/>
+      <w:lvlJc w:val="left"/>
+      <w:pPr>
+        <w:ind w:left="2160" w:hanging="360"/>
+      </w:pPr>
+      <w:rPr>
+        <w:rFonts w:ascii="Wingdings" w:hAnsi="Wingdings" w:hint="default"/>
+      </w:rPr>
+    </w:lvl>
+    <w:lvl w:ilvl="3" w:tplc="04090001" w:tentative="1">
+      <w:start w:val="1"/>
+      <w:numFmt w:val="bullet"/>
+      <w:lvlText w:val=""/>
+      <w:lvlJc w:val="left"/>
+      <w:pPr>
+        <w:ind w:left="2880" w:hanging="360"/>
+      </w:pPr>
+      <w:rPr>
+        <w:rFonts w:ascii="Symbol" w:hAnsi="Symbol" w:hint="default"/>
+      </w:rPr>
+    </w:lvl>
+    <w:lvl w:ilvl="4" w:tplc="04090003" w:tentative="1">
+      <w:start w:val="1"/>
+      <w:numFmt w:val="bullet"/>
+      <w:lvlText w:val="o"/>
+      <w:lvlJc w:val="left"/>
+      <w:pPr>
+        <w:ind w:left="3600" w:hanging="360"/>
+      </w:pPr>
+      <w:rPr>
+        <w:rFonts w:ascii="Courier New" w:hAnsi="Courier New" w:cs="Courier New" w:hint="default"/>
+      </w:rPr>
+    </w:lvl>
+    <w:lvl w:ilvl="5" w:tplc="04090005" w:tentative="1">
+      <w:start w:val="1"/>
+      <w:numFmt w:val="bullet"/>
+      <w:lvlText w:val=""/>
+      <w:lvlJc w:val="left"/>
+      <w:pPr>
+        <w:ind w:left="4320" w:hanging="360"/>
+      </w:pPr>
+      <w:rPr>
+        <w:rFonts w:ascii="Wingdings" w:hAnsi="Wingdings" w:hint="default"/>
+      </w:rPr>
+    </w:lvl>
+    <w:lvl w:ilvl="6" w:tplc="04090001" w:tentative="1">
+      <w:start w:val="1"/>
+      <w:numFmt w:val="bullet"/>
+      <w:lvlText w:val=""/>
+      <w:lvlJc w:val="left"/>
+      <w:pPr>
+        <w:ind w:left="5040" w:hanging="360"/>
+      </w:pPr>
+      <w:rPr>
+        <w:rFonts w:ascii="Symbol" w:hAnsi="Symbol" w:hint="default"/>
+      </w:rPr>
+    </w:lvl>
+    <w:lvl w:ilvl="7" w:tplc="04090003" w:tentative="1">
+      <w:start w:val="1"/>
+      <w:numFmt w:val="bullet"/>
+      <w:lvlText w:val="o"/>
+      <w:lvlJc w:val="left"/>
+      <w:pPr>
+        <w:ind w:left="5760" w:hanging="360"/>
+      </w:pPr>
+      <w:rPr>
+        <w:rFonts w:ascii="Courier New" w:hAnsi="Courier New" w:cs="Courier New" w:hint="default"/>
+      </w:rPr>
+    </w:lvl>
+    <w:lvl w:ilvl="8" w:tplc="04090005" w:tentative="1">
+      <w:start w:val="1"/>
+      <w:numFmt w:val="bullet"/>
+      <w:lvlText w:val=""/>
+      <w:lvlJc w:val="left"/>
+      <w:pPr>
+        <w:ind w:left="6480" w:hanging="360"/>
+      </w:pPr>
+      <w:rPr>
+        <w:rFonts w:ascii="Wingdings" w:hAnsi="Wingdings" w:hint="default"/>
+      </w:rPr>
+    </w:lvl>
+  </w:abstractNum>
+  <w:abstractNum w:abstractNumId="1" w15:restartNumberingAfterBreak="0">
+    <w:nsid w:val="09CC002B"/>
+    <w:multiLevelType w:val="hybridMultilevel"/>
+    <w:tmpl w:val="7FE845D4"/>
+    <w:lvl w:ilvl="0" w:tplc="9E3AA6B2">
+      <w:numFmt w:val="bullet"/>
+      <w:lvlText w:val="-"/>
+      <w:lvlJc w:val="left"/>
+      <w:pPr>
+        <w:ind w:left="720" w:hanging="360"/>
+      </w:pPr>
+      <w:rPr>
+        <w:rFonts w:ascii="Calibri" w:eastAsiaTheme="minorEastAsia" w:hAnsi="Calibri" w:cs="Calibri" w:hint="default"/>
+      </w:rPr>
+    </w:lvl>
+    <w:lvl w:ilvl="1" w:tplc="04090003" w:tentative="1">
+      <w:start w:val="1"/>
+      <w:numFmt w:val="bullet"/>
+      <w:lvlText w:val="o"/>
+      <w:lvlJc w:val="left"/>
+      <w:pPr>
+        <w:ind w:left="1440" w:hanging="360"/>
+      </w:pPr>
+      <w:rPr>
+        <w:rFonts w:ascii="Courier New" w:hAnsi="Courier New" w:cs="Courier New" w:hint="default"/>
+      </w:rPr>
+    </w:lvl>
+    <w:lvl w:ilvl="2" w:tplc="04090005" w:tentative="1">
+      <w:start w:val="1"/>
+      <w:numFmt w:val="bullet"/>
+      <w:lvlText w:val=""/>
+      <w:lvlJc w:val="left"/>
+      <w:pPr>
+        <w:ind w:left="2160" w:hanging="360"/>
+      </w:pPr>
+      <w:rPr>
+        <w:rFonts w:ascii="Wingdings" w:hAnsi="Wingdings" w:hint="default"/>
+      </w:rPr>
+    </w:lvl>
+    <w:lvl w:ilvl="3" w:tplc="04090001" w:tentative="1">
+      <w:start w:val="1"/>
+      <w:numFmt w:val="bullet"/>
+      <w:lvlText w:val=""/>
+      <w:lvlJc w:val="left"/>
+      <w:pPr>
+        <w:ind w:left="2880" w:hanging="360"/>
+      </w:pPr>
+      <w:rPr>
+        <w:rFonts w:ascii="Symbol" w:hAnsi="Symbol" w:hint="default"/>
+      </w:rPr>
+    </w:lvl>
+    <w:lvl w:ilvl="4" w:tplc="04090003" w:tentative="1">
+      <w:start w:val="1"/>
+      <w:numFmt w:val="bullet"/>
+      <w:lvlText w:val="o"/>
+      <w:lvlJc w:val="left"/>
+      <w:pPr>
+        <w:ind w:left="3600" w:hanging="360"/>
+      </w:pPr>
+      <w:rPr>
+        <w:rFonts w:ascii="Courier New" w:hAnsi="Courier New" w:cs="Courier New" w:hint="default"/>
+      </w:rPr>
+    </w:lvl>
+    <w:lvl w:ilvl="5" w:tplc="04090005" w:tentative="1">
+      <w:start w:val="1"/>
+      <w:numFmt w:val="bullet"/>
+      <w:lvlText w:val=""/>
+      <w:lvlJc w:val="left"/>
+      <w:pPr>
+        <w:ind w:left="4320" w:hanging="360"/>
+      </w:pPr>
+      <w:rPr>
+        <w:rFonts w:ascii="Wingdings" w:hAnsi="Wingdings" w:hint="default"/>
+      </w:rPr>
+    </w:lvl>
+    <w:lvl w:ilvl="6" w:tplc="04090001" w:tentative="1">
+      <w:start w:val="1"/>
+      <w:numFmt w:val="bullet"/>
+      <w:lvlText w:val=""/>
+      <w:lvlJc w:val="left"/>
+      <w:pPr>
+        <w:ind w:left="5040" w:hanging="360"/>
+      </w:pPr>
+      <w:rPr>
+        <w:rFonts w:ascii="Symbol" w:hAnsi="Symbol" w:hint="default"/>
+      </w:rPr>
+    </w:lvl>
+    <w:lvl w:ilvl="7" w:tplc="04090003" w:tentative="1">
+      <w:start w:val="1"/>
+      <w:numFmt w:val="bullet"/>
+      <w:lvlText w:val="o"/>
+      <w:lvlJc w:val="left"/>
+      <w:pPr>
+        <w:ind w:left="5760" w:hanging="360"/>
+      </w:pPr>
+      <w:rPr>
+        <w:rFonts w:ascii="Courier New" w:hAnsi="Courier New" w:cs="Courier New" w:hint="default"/>
+      </w:rPr>
+    </w:lvl>
+    <w:lvl w:ilvl="8" w:tplc="04090005" w:tentative="1">
+      <w:start w:val="1"/>
+      <w:numFmt w:val="bullet"/>
+      <w:lvlText w:val=""/>
+      <w:lvlJc w:val="left"/>
+      <w:pPr>
+        <w:ind w:left="6480" w:hanging="360"/>
+      </w:pPr>
+      <w:rPr>
+        <w:rFonts w:ascii="Wingdings" w:hAnsi="Wingdings" w:hint="default"/>
+      </w:rPr>
+    </w:lvl>
+  </w:abstractNum>
+  <w:abstractNum w:abstractNumId="2" w15:restartNumberingAfterBreak="0">
+    <w:nsid w:val="1AEA407C"/>
+    <w:multiLevelType w:val="hybridMultilevel"/>
+    <w:tmpl w:val="F2540450"/>
+    <w:lvl w:ilvl="0" w:tplc="04090001">
+      <w:start w:val="1"/>
+      <w:numFmt w:val="bullet"/>
+      <w:lvlText w:val=""/>
+      <w:lvlJc w:val="left"/>
+      <w:pPr>
+        <w:ind w:left="1440" w:hanging="360"/>
+      </w:pPr>
+      <w:rPr>
+        <w:rFonts w:ascii="Symbol" w:hAnsi="Symbol" w:hint="default"/>
+      </w:rPr>
+    </w:lvl>
+    <w:lvl w:ilvl="1" w:tplc="04090003" w:tentative="1">
+      <w:start w:val="1"/>
+      <w:numFmt w:val="bullet"/>
+      <w:lvlText w:val="o"/>
+      <w:lvlJc w:val="left"/>
+      <w:pPr>
+        <w:ind w:left="2160" w:hanging="360"/>
+      </w:pPr>
+      <w:rPr>
+        <w:rFonts w:ascii="Courier New" w:hAnsi="Courier New" w:cs="Courier New" w:hint="default"/>
+      </w:rPr>
+    </w:lvl>
+    <w:lvl w:ilvl="2" w:tplc="04090005" w:tentative="1">
+      <w:start w:val="1"/>
+      <w:numFmt w:val="bullet"/>
+      <w:lvlText w:val=""/>
+      <w:lvlJc w:val="left"/>
+      <w:pPr>
+        <w:ind w:left="2880" w:hanging="360"/>
+      </w:pPr>
+      <w:rPr>
+        <w:rFonts w:ascii="Wingdings" w:hAnsi="Wingdings" w:hint="default"/>
+      </w:rPr>
+    </w:lvl>
+    <w:lvl w:ilvl="3" w:tplc="04090001" w:tentative="1">
+      <w:start w:val="1"/>
+      <w:numFmt w:val="bullet"/>
+      <w:lvlText w:val=""/>
+      <w:lvlJc w:val="left"/>
+      <w:pPr>
+        <w:ind w:left="3600" w:hanging="360"/>
+      </w:pPr>
+      <w:rPr>
+        <w:rFonts w:ascii="Symbol" w:hAnsi="Symbol" w:hint="default"/>
+      </w:rPr>
+    </w:lvl>
+    <w:lvl w:ilvl="4" w:tplc="04090003" w:tentative="1">
+      <w:start w:val="1"/>
+      <w:numFmt w:val="bullet"/>
+      <w:lvlText w:val="o"/>
+      <w:lvlJc w:val="left"/>
+      <w:pPr>
+        <w:ind w:left="4320" w:hanging="360"/>
+      </w:pPr>
+      <w:rPr>
+        <w:rFonts w:ascii="Courier New" w:hAnsi="Courier New" w:cs="Courier New" w:hint="default"/>
+      </w:rPr>
+    </w:lvl>
+    <w:lvl w:ilvl="5" w:tplc="04090005" w:tentative="1">
+      <w:start w:val="1"/>
+      <w:numFmt w:val="bullet"/>
+      <w:lvlText w:val=""/>
+      <w:lvlJc w:val="left"/>
+      <w:pPr>
+        <w:ind w:left="5040" w:hanging="360"/>
+      </w:pPr>
+      <w:rPr>
+        <w:rFonts w:ascii="Wingdings" w:hAnsi="Wingdings" w:hint="default"/>
+      </w:rPr>
+    </w:lvl>
+    <w:lvl w:ilvl="6" w:tplc="04090001" w:tentative="1">
+      <w:start w:val="1"/>
+      <w:numFmt w:val="bullet"/>
+      <w:lvlText w:val=""/>
+      <w:lvlJc w:val="left"/>
+      <w:pPr>
+        <w:ind w:left="5760" w:hanging="360"/>
+      </w:pPr>
+      <w:rPr>
+        <w:rFonts w:ascii="Symbol" w:hAnsi="Symbol" w:hint="default"/>
+      </w:rPr>
+    </w:lvl>
+    <w:lvl w:ilvl="7" w:tplc="04090003" w:tentative="1">
+      <w:start w:val="1"/>
+      <w:numFmt w:val="bullet"/>
+      <w:lvlText w:val="o"/>
+      <w:lvlJc w:val="left"/>
+      <w:pPr>
+        <w:ind w:left="6480" w:hanging="360"/>
+      </w:pPr>
+      <w:rPr>
+        <w:rFonts w:ascii="Courier New" w:hAnsi="Courier New" w:cs="Courier New" w:hint="default"/>
+      </w:rPr>
+    </w:lvl>
+    <w:lvl w:ilvl="8" w:tplc="04090005" w:tentative="1">
+      <w:start w:val="1"/>
+      <w:numFmt w:val="bullet"/>
+      <w:lvlText w:val=""/>
+      <w:lvlJc w:val="left"/>
+      <w:pPr>
+        <w:ind w:left="7200" w:hanging="360"/>
+      </w:pPr>
+      <w:rPr>
+        <w:rFonts w:ascii="Wingdings" w:hAnsi="Wingdings" w:hint="default"/>
+      </w:rPr>
+    </w:lvl>
+  </w:abstractNum>
+  <w:abstractNum w:abstractNumId="3" w15:restartNumberingAfterBreak="0">
+    <w:nsid w:val="3B3359FB"/>
+    <w:multiLevelType w:val="hybridMultilevel"/>
+    <w:tmpl w:val="94F29BC4"/>
+    <w:lvl w:ilvl="0" w:tplc="04090001">
+      <w:start w:val="1"/>
+      <w:numFmt w:val="bullet"/>
+      <w:lvlText w:val=""/>
+      <w:lvlJc w:val="left"/>
+      <w:pPr>
+        <w:ind w:left="1440" w:hanging="360"/>
+      </w:pPr>
+      <w:rPr>
+        <w:rFonts w:ascii="Symbol" w:hAnsi="Symbol" w:hint="default"/>
+      </w:rPr>
+    </w:lvl>
+    <w:lvl w:ilvl="1" w:tplc="04090003" w:tentative="1">
+      <w:start w:val="1"/>
+      <w:numFmt w:val="bullet"/>
+      <w:lvlText w:val="o"/>
+      <w:lvlJc w:val="left"/>
+      <w:pPr>
+        <w:ind w:left="2160" w:hanging="360"/>
+      </w:pPr>
+      <w:rPr>
+        <w:rFonts w:ascii="Courier New" w:hAnsi="Courier New" w:cs="Courier New" w:hint="default"/>
+      </w:rPr>
+    </w:lvl>
+    <w:lvl w:ilvl="2" w:tplc="04090005" w:tentative="1">
+      <w:start w:val="1"/>
+      <w:numFmt w:val="bullet"/>
+      <w:lvlText w:val=""/>
+      <w:lvlJc w:val="left"/>
+      <w:pPr>
+        <w:ind w:left="2880" w:hanging="360"/>
+      </w:pPr>
+      <w:rPr>
+        <w:rFonts w:ascii="Wingdings" w:hAnsi="Wingdings" w:hint="default"/>
+      </w:rPr>
+    </w:lvl>
+    <w:lvl w:ilvl="3" w:tplc="04090001" w:tentative="1">
+      <w:start w:val="1"/>
+      <w:numFmt w:val="bullet"/>
+      <w:lvlText w:val=""/>
+      <w:lvlJc w:val="left"/>
+      <w:pPr>
+        <w:ind w:left="3600" w:hanging="360"/>
+      </w:pPr>
+      <w:rPr>
+        <w:rFonts w:ascii="Symbol" w:hAnsi="Symbol" w:hint="default"/>
+      </w:rPr>
+    </w:lvl>
+    <w:lvl w:ilvl="4" w:tplc="04090003" w:tentative="1">
+      <w:start w:val="1"/>
+      <w:numFmt w:val="bullet"/>
+      <w:lvlText w:val="o"/>
+      <w:lvlJc w:val="left"/>
+      <w:pPr>
+        <w:ind w:left="4320" w:hanging="360"/>
+      </w:pPr>
+      <w:rPr>
+        <w:rFonts w:ascii="Courier New" w:hAnsi="Courier New" w:cs="Courier New" w:hint="default"/>
+      </w:rPr>
+    </w:lvl>
+    <w:lvl w:ilvl="5" w:tplc="04090005" w:tentative="1">
+      <w:start w:val="1"/>
+      <w:numFmt w:val="bullet"/>
+      <w:lvlText w:val=""/>
+      <w:lvlJc w:val="left"/>
+      <w:pPr>
+        <w:ind w:left="5040" w:hanging="360"/>
+      </w:pPr>
+      <w:rPr>
+        <w:rFonts w:ascii="Wingdings" w:hAnsi="Wingdings" w:hint="default"/>
+      </w:rPr>
+    </w:lvl>
+    <w:lvl w:ilvl="6" w:tplc="04090001" w:tentative="1">
+      <w:start w:val="1"/>
+      <w:numFmt w:val="bullet"/>
+      <w:lvlText w:val=""/>
+      <w:lvlJc w:val="left"/>
+      <w:pPr>
+        <w:ind w:left="5760" w:hanging="360"/>
+      </w:pPr>
+      <w:rPr>
+        <w:rFonts w:ascii="Symbol" w:hAnsi="Symbol" w:hint="default"/>
+      </w:rPr>
+    </w:lvl>
+    <w:lvl w:ilvl="7" w:tplc="04090003" w:tentative="1">
+      <w:start w:val="1"/>
+      <w:numFmt w:val="bullet"/>
+      <w:lvlText w:val="o"/>
+      <w:lvlJc w:val="left"/>
+      <w:pPr>
+        <w:ind w:left="6480" w:hanging="360"/>
+      </w:pPr>
+      <w:rPr>
+        <w:rFonts w:ascii="Courier New" w:hAnsi="Courier New" w:cs="Courier New" w:hint="default"/>
+      </w:rPr>
+    </w:lvl>
+    <w:lvl w:ilvl="8" w:tplc="04090005" w:tentative="1">
+      <w:start w:val="1"/>
+      <w:numFmt w:val="bullet"/>
+      <w:lvlText w:val=""/>
+      <w:lvlJc w:val="left"/>
+      <w:pPr>
+        <w:ind w:left="7200" w:hanging="360"/>
+      </w:pPr>
+      <w:rPr>
+        <w:rFonts w:ascii="Wingdings" w:hAnsi="Wingdings" w:hint="default"/>
+      </w:rPr>
+    </w:lvl>
+  </w:abstractNum>
+  <w:abstractNum w:abstractNumId="4" w15:restartNumberingAfterBreak="0">
+    <w:nsid w:val="40BA4F64"/>
+    <w:multiLevelType w:val="hybridMultilevel"/>
+    <w:tmpl w:val="FE1CFB0A"/>
+    <w:lvl w:ilvl="0" w:tplc="04090001">
+      <w:start w:val="1"/>
+      <w:numFmt w:val="bullet"/>
+      <w:lvlText w:val=""/>
+      <w:lvlJc w:val="left"/>
+      <w:pPr>
+        <w:ind w:left="1080" w:hanging="360"/>
+      </w:pPr>
+      <w:rPr>
+        <w:rFonts w:ascii="Symbol" w:hAnsi="Symbol" w:hint="default"/>
+      </w:rPr>
+    </w:lvl>
+    <w:lvl w:ilvl="1" w:tplc="04090003" w:tentative="1">
+      <w:start w:val="1"/>
+      <w:numFmt w:val="bullet"/>
+      <w:lvlText w:val="o"/>
+      <w:lvlJc w:val="left"/>
+      <w:pPr>
+        <w:ind w:left="1800" w:hanging="360"/>
+      </w:pPr>
+      <w:rPr>
+        <w:rFonts w:ascii="Courier New" w:hAnsi="Courier New" w:cs="Courier New" w:hint="default"/>
+      </w:rPr>
+    </w:lvl>
+    <w:lvl w:ilvl="2" w:tplc="04090005" w:tentative="1">
+      <w:start w:val="1"/>
+      <w:numFmt w:val="bullet"/>
+      <w:lvlText w:val=""/>
+      <w:lvlJc w:val="left"/>
+      <w:pPr>
+        <w:ind w:left="2520" w:hanging="360"/>
+      </w:pPr>
+      <w:rPr>
+        <w:rFonts w:ascii="Wingdings" w:hAnsi="Wingdings" w:hint="default"/>
+      </w:rPr>
+    </w:lvl>
+    <w:lvl w:ilvl="3" w:tplc="04090001" w:tentative="1">
+      <w:start w:val="1"/>
+      <w:numFmt w:val="bullet"/>
+      <w:lvlText w:val=""/>
+      <w:lvlJc w:val="left"/>
+      <w:pPr>
+        <w:ind w:left="3240" w:hanging="360"/>
+      </w:pPr>
+      <w:rPr>
+        <w:rFonts w:ascii="Symbol" w:hAnsi="Symbol" w:hint="default"/>
+      </w:rPr>
+    </w:lvl>
+    <w:lvl w:ilvl="4" w:tplc="04090003" w:tentative="1">
+      <w:start w:val="1"/>
+      <w:numFmt w:val="bullet"/>
+      <w:lvlText w:val="o"/>
+      <w:lvlJc w:val="left"/>
+      <w:pPr>
+        <w:ind w:left="3960" w:hanging="360"/>
+      </w:pPr>
+      <w:rPr>
+        <w:rFonts w:ascii="Courier New" w:hAnsi="Courier New" w:cs="Courier New" w:hint="default"/>
+      </w:rPr>
+    </w:lvl>
+    <w:lvl w:ilvl="5" w:tplc="04090005" w:tentative="1">
+      <w:start w:val="1"/>
+      <w:numFmt w:val="bullet"/>
+      <w:lvlText w:val=""/>
+      <w:lvlJc w:val="left"/>
+      <w:pPr>
+        <w:ind w:left="4680" w:hanging="360"/>
+      </w:pPr>
+      <w:rPr>
+        <w:rFonts w:ascii="Wingdings" w:hAnsi="Wingdings" w:hint="default"/>
+      </w:rPr>
+    </w:lvl>
+    <w:lvl w:ilvl="6" w:tplc="04090001" w:tentative="1">
+      <w:start w:val="1"/>
+      <w:numFmt w:val="bullet"/>
+      <w:lvlText w:val=""/>
+      <w:lvlJc w:val="left"/>
+      <w:pPr>
+        <w:ind w:left="5400" w:hanging="360"/>
+      </w:pPr>
+      <w:rPr>
+        <w:rFonts w:ascii="Symbol" w:hAnsi="Symbol" w:hint="default"/>
+      </w:rPr>
+    </w:lvl>
+    <w:lvl w:ilvl="7" w:tplc="04090003" w:tentative="1">
+      <w:start w:val="1"/>
+      <w:numFmt w:val="bullet"/>
+      <w:lvlText w:val="o"/>
+      <w:lvlJc w:val="left"/>
+      <w:pPr>
+        <w:ind w:left="6120" w:hanging="360"/>
+      </w:pPr>
+      <w:rPr>
+        <w:rFonts w:ascii="Courier New" w:hAnsi="Courier New" w:cs="Courier New" w:hint="default"/>
+      </w:rPr>
+    </w:lvl>
+    <w:lvl w:ilvl="8" w:tplc="04090005" w:tentative="1">
+      <w:start w:val="1"/>
+      <w:numFmt w:val="bullet"/>
+      <w:lvlText w:val=""/>
+      <w:lvlJc w:val="left"/>
+      <w:pPr>
+        <w:ind w:left="6840" w:hanging="360"/>
+      </w:pPr>
+      <w:rPr>
+        <w:rFonts w:ascii="Wingdings" w:hAnsi="Wingdings" w:hint="default"/>
+      </w:rPr>
+    </w:lvl>
+  </w:abstractNum>
+  <w:abstractNum w:abstractNumId="5" w15:restartNumberingAfterBreak="0">
+    <w:nsid w:val="712C6ACF"/>
+    <w:multiLevelType w:val="hybridMultilevel"/>
+    <w:tmpl w:val="D108B270"/>
+    <w:lvl w:ilvl="0" w:tplc="56021FD6">
+      <w:numFmt w:val="bullet"/>
+      <w:lvlText w:val="-"/>
+      <w:lvlJc w:val="left"/>
+      <w:pPr>
+        <w:ind w:left="720" w:hanging="360"/>
+      </w:pPr>
+      <w:rPr>
+        <w:rFonts w:ascii="Calibri" w:eastAsiaTheme="minorEastAsia" w:hAnsi="Calibri" w:cs="Calibri" w:hint="default"/>
+      </w:rPr>
+    </w:lvl>
+    <w:lvl w:ilvl="1" w:tplc="04090003" w:tentative="1">
+      <w:start w:val="1"/>
+      <w:numFmt w:val="bullet"/>
+      <w:lvlText w:val="o"/>
+      <w:lvlJc w:val="left"/>
+      <w:pPr>
+        <w:ind w:left="1440" w:hanging="360"/>
+      </w:pPr>
+      <w:rPr>
+        <w:rFonts w:ascii="Courier New" w:hAnsi="Courier New" w:cs="Courier New" w:hint="default"/>
+      </w:rPr>
+    </w:lvl>
+    <w:lvl w:ilvl="2" w:tplc="04090005" w:tentative="1">
+      <w:start w:val="1"/>
+      <w:numFmt w:val="bullet"/>
+      <w:lvlText w:val=""/>
+      <w:lvlJc w:val="left"/>
+      <w:pPr>
+        <w:ind w:left="2160" w:hanging="360"/>
+      </w:pPr>
+      <w:rPr>
+        <w:rFonts w:ascii="Wingdings" w:hAnsi="Wingdings" w:hint="default"/>
+      </w:rPr>
+    </w:lvl>
+    <w:lvl w:ilvl="3" w:tplc="04090001" w:tentative="1">
+      <w:start w:val="1"/>
+      <w:numFmt w:val="bullet"/>
+      <w:lvlText w:val=""/>
+      <w:lvlJc w:val="left"/>
+      <w:pPr>
+        <w:ind w:left="2880" w:hanging="360"/>
+      </w:pPr>
+      <w:rPr>
+        <w:rFonts w:ascii="Symbol" w:hAnsi="Symbol" w:hint="default"/>
+      </w:rPr>
+    </w:lvl>
+    <w:lvl w:ilvl="4" w:tplc="04090003" w:tentative="1">
+      <w:start w:val="1"/>
+      <w:numFmt w:val="bullet"/>
+      <w:lvlText w:val="o"/>
+      <w:lvlJc w:val="left"/>
+      <w:pPr>
+        <w:ind w:left="3600" w:hanging="360"/>
+      </w:pPr>
+      <w:rPr>
+        <w:rFonts w:ascii="Courier New" w:hAnsi="Courier New" w:cs="Courier New" w:hint="default"/>
+      </w:rPr>
+    </w:lvl>
+    <w:lvl w:ilvl="5" w:tplc="04090005" w:tentative="1">
+      <w:start w:val="1"/>
+      <w:numFmt w:val="bullet"/>
+      <w:lvlText w:val=""/>
+      <w:lvlJc w:val="left"/>
+      <w:pPr>
+        <w:ind w:left="4320" w:hanging="360"/>
+      </w:pPr>
+      <w:rPr>
+        <w:rFonts w:ascii="Wingdings" w:hAnsi="Wingdings" w:hint="default"/>
+      </w:rPr>
+    </w:lvl>
+    <w:lvl w:ilvl="6" w:tplc="04090001" w:tentative="1">
+      <w:start w:val="1"/>
+      <w:numFmt w:val="bullet"/>
+      <w:lvlText w:val=""/>
+      <w:lvlJc w:val="left"/>
+      <w:pPr>
+        <w:ind w:left="5040" w:hanging="360"/>
+      </w:pPr>
+      <w:rPr>
+        <w:rFonts w:ascii="Symbol" w:hAnsi="Symbol" w:hint="default"/>
+      </w:rPr>
+    </w:lvl>
+    <w:lvl w:ilvl="7" w:tplc="04090003" w:tentative="1">
+      <w:start w:val="1"/>
+      <w:numFmt w:val="bullet"/>
+      <w:lvlText w:val="o"/>
+      <w:lvlJc w:val="left"/>
+      <w:pPr>
+        <w:ind w:left="5760" w:hanging="360"/>
+      </w:pPr>
+      <w:rPr>
+        <w:rFonts w:ascii="Courier New" w:hAnsi="Courier New" w:cs="Courier New" w:hint="default"/>
+      </w:rPr>
+    </w:lvl>
+    <w:lvl w:ilvl="8" w:tplc="04090005" w:tentative="1">
+      <w:start w:val="1"/>
+      <w:numFmt w:val="bullet"/>
+      <w:lvlText w:val=""/>
+      <w:lvlJc w:val="left"/>
+      <w:pPr>
+        <w:ind w:left="6480" w:hanging="360"/>
+      </w:pPr>
+      <w:rPr>
+        <w:rFonts w:ascii="Wingdings" w:hAnsi="Wingdings" w:hint="default"/>
+      </w:rPr>
+    </w:lvl>
+  </w:abstractNum>
+  <w:abstractNum w:abstractNumId="6" w15:restartNumberingAfterBreak="0">
+    <w:nsid w:val="7BA532EA"/>
+    <w:multiLevelType w:val="hybridMultilevel"/>
+    <w:tmpl w:val="CEFE632C"/>
+    <w:lvl w:ilvl="0" w:tplc="04090001">
+      <w:start w:val="1"/>
+      <w:numFmt w:val="bullet"/>
+      <w:lvlText w:val=""/>
+      <w:lvlJc w:val="left"/>
+      <w:pPr>
+        <w:ind w:left="1440" w:hanging="360"/>
+      </w:pPr>
+      <w:rPr>
+        <w:rFonts w:ascii="Symbol" w:hAnsi="Symbol" w:hint="default"/>
+      </w:rPr>
+    </w:lvl>
+    <w:lvl w:ilvl="1" w:tplc="04090003" w:tentative="1">
+      <w:start w:val="1"/>
+      <w:numFmt w:val="bullet"/>
+      <w:lvlText w:val="o"/>
+      <w:lvlJc w:val="left"/>
+      <w:pPr>
+        <w:ind w:left="2160" w:hanging="360"/>
+      </w:pPr>
+      <w:rPr>
+        <w:rFonts w:ascii="Courier New" w:hAnsi="Courier New" w:cs="Courier New" w:hint="default"/>
+      </w:rPr>
+    </w:lvl>
+    <w:lvl w:ilvl="2" w:tplc="04090005" w:tentative="1">
+      <w:start w:val="1"/>
+      <w:numFmt w:val="bullet"/>
+      <w:lvlText w:val=""/>
+      <w:lvlJc w:val="left"/>
+      <w:pPr>
+        <w:ind w:left="2880" w:hanging="360"/>
+      </w:pPr>
+      <w:rPr>
+        <w:rFonts w:ascii="Wingdings" w:hAnsi="Wingdings" w:hint="default"/>
+      </w:rPr>
+    </w:lvl>
+    <w:lvl w:ilvl="3" w:tplc="04090001" w:tentative="1">
+      <w:start w:val="1"/>
+      <w:numFmt w:val="bullet"/>
+      <w:lvlText w:val=""/>
+      <w:lvlJc w:val="left"/>
+      <w:pPr>
+        <w:ind w:left="3600" w:hanging="360"/>
+      </w:pPr>
+      <w:rPr>
+        <w:rFonts w:ascii="Symbol" w:hAnsi="Symbol" w:hint="default"/>
+      </w:rPr>
+    </w:lvl>
+    <w:lvl w:ilvl="4" w:tplc="04090003" w:tentative="1">
+      <w:start w:val="1"/>
+      <w:numFmt w:val="bullet"/>
+      <w:lvlText w:val="o"/>
+      <w:lvlJc w:val="left"/>
+      <w:pPr>
+        <w:ind w:left="4320" w:hanging="360"/>
+      </w:pPr>
+      <w:rPr>
+        <w:rFonts w:ascii="Courier New" w:hAnsi="Courier New" w:cs="Courier New" w:hint="default"/>
+      </w:rPr>
+    </w:lvl>
+    <w:lvl w:ilvl="5" w:tplc="04090005" w:tentative="1">
+      <w:start w:val="1"/>
+      <w:numFmt w:val="bullet"/>
+      <w:lvlText w:val=""/>
+      <w:lvlJc w:val="left"/>
+      <w:pPr>
+        <w:ind w:left="5040" w:hanging="360"/>
+      </w:pPr>
+      <w:rPr>
+        <w:rFonts w:ascii="Wingdings" w:hAnsi="Wingdings" w:hint="default"/>
+      </w:rPr>
+    </w:lvl>
+    <w:lvl w:ilvl="6" w:tplc="04090001" w:tentative="1">
+      <w:start w:val="1"/>
+      <w:numFmt w:val="bullet"/>
+      <w:lvlText w:val=""/>
+      <w:lvlJc w:val="left"/>
+      <w:pPr>
+        <w:ind w:left="5760" w:hanging="360"/>
+      </w:pPr>
+      <w:rPr>
+        <w:rFonts w:ascii="Symbol" w:hAnsi="Symbol" w:hint="default"/>
+      </w:rPr>
+    </w:lvl>
+    <w:lvl w:ilvl="7" w:tplc="04090003" w:tentative="1">
+      <w:start w:val="1"/>
+      <w:numFmt w:val="bullet"/>
+      <w:lvlText w:val="o"/>
+      <w:lvlJc w:val="left"/>
+      <w:pPr>
+        <w:ind w:left="6480" w:hanging="360"/>
+      </w:pPr>
+      <w:rPr>
+        <w:rFonts w:ascii="Courier New" w:hAnsi="Courier New" w:cs="Courier New" w:hint="default"/>
+      </w:rPr>
+    </w:lvl>
+    <w:lvl w:ilvl="8" w:tplc="04090005" w:tentative="1">
+      <w:start w:val="1"/>
+      <w:numFmt w:val="bullet"/>
+      <w:lvlText w:val=""/>
+      <w:lvlJc w:val="left"/>
+      <w:pPr>
+        <w:ind w:left="7200" w:hanging="360"/>
+      </w:pPr>
+      <w:rPr>
+        <w:rFonts w:ascii="Wingdings" w:hAnsi="Wingdings" w:hint="default"/>
+      </w:rPr>
+    </w:lvl>
+  </w:abstractNum>
+  <w:num w:numId="1">
+    <w:abstractNumId w:val="6"/>
+  </w:num>
+  <w:num w:numId="2">
+    <w:abstractNumId w:val="4"/>
+  </w:num>
+  <w:num w:numId="3">
+    <w:abstractNumId w:val="3"/>
+  </w:num>
+  <w:num w:numId="4">
+    <w:abstractNumId w:val="2"/>
+  </w:num>
+  <w:num w:numId="5">
+    <w:abstractNumId w:val="1"/>
+  </w:num>
+  <w:num w:numId="6">
+    <w:abstractNumId w:val="5"/>
+  </w:num>
+  <w:num w:numId="7">
+    <w:abstractNumId w:val="0"/>
+  </w:num>
+</w:numbering>
+</file>
+
 <file path=word/styles.xml><?xml version="1.0" encoding="utf-8"?>
 <w:styles xmlns:mc="http://schemas.openxmlformats.org/markup-compatibility/2006" xmlns:r="http://schemas.openxmlformats.org/officeDocument/2006/relationships" xmlns:w="http://schemas.openxmlformats.org/wordprocessingml/2006/main" xmlns:w14="http://schemas.microsoft.com/office/word/2010/wordml" xmlns:w15="http://schemas.microsoft.com/office/word/2012/wordml" xmlns:w16cex="http://schemas.microsoft.com/office/word/2018/wordml/cex" xmlns:w16cid="http://schemas.microsoft.com/office/word/2016/wordml/cid" xmlns:w16="http://schemas.microsoft.com/office/word/2018/wordml" xmlns:w16sdtdh="http://schemas.microsoft.com/office/word/2020/wordml/sdtdatahash" xmlns:w16se="http://schemas.microsoft.com/office/word/2015/wordml/symex" mc:Ignorable="w14 w15 w16se w16cid w16 w16cex w16sdtdh">
   <w:docDefaults>
@@ -714,7 +2750,7 @@
         <w:rFonts w:asciiTheme="minorHAnsi" w:eastAsiaTheme="minorEastAsia" w:hAnsiTheme="minorHAnsi" w:cstheme="minorBidi"/>
         <w:sz w:val="24"/>
         <w:szCs w:val="24"/>
-        <w:lang w:val="en-DE" w:eastAsia="zh-CN" w:bidi="ar-SA"/>
+        <w:lang w:eastAsia="zh-CN" w:bidi="ar-SA"/>
       </w:rPr>
     </w:rPrDefault>
     <w:pPrDefault/>
@@ -1195,6 +3231,33 @@
       <w:szCs w:val="32"/>
     </w:rPr>
   </w:style>
+  <w:style w:type="paragraph" w:styleId="ListParagraph">
+    <w:name w:val="List Paragraph"/>
+    <w:basedOn w:val="Normal"/>
+    <w:uiPriority w:val="34"/>
+    <w:qFormat/>
+    <w:rsid w:val="000B130F"/>
+    <w:pPr>
+      <w:ind w:left="720"/>
+      <w:contextualSpacing/>
+    </w:pPr>
+  </w:style>
+  <w:style w:type="table" w:styleId="TableGrid">
+    <w:name w:val="Table Grid"/>
+    <w:basedOn w:val="TableNormal"/>
+    <w:uiPriority w:val="39"/>
+    <w:rsid w:val="000B130F"/>
+    <w:tblPr>
+      <w:tblBorders>
+        <w:top w:val="single" w:sz="4" w:space="0" w:color="auto"/>
+        <w:left w:val="single" w:sz="4" w:space="0" w:color="auto"/>
+        <w:bottom w:val="single" w:sz="4" w:space="0" w:color="auto"/>
+        <w:right w:val="single" w:sz="4" w:space="0" w:color="auto"/>
+        <w:insideH w:val="single" w:sz="4" w:space="0" w:color="auto"/>
+        <w:insideV w:val="single" w:sz="4" w:space="0" w:color="auto"/>
+      </w:tblBorders>
+    </w:tblPr>
+  </w:style>
 </w:styles>
 </file>
 

</xml_diff>